<commit_message>
Adding in p value comparisons for table2
</commit_message>
<xml_diff>
--- a/Tables/VBT_Predictive_Factors_Table2.docx
+++ b/Tables/VBT_Predictive_Factors_Table2.docx
@@ -14,6 +14,7 @@
         <w:gridCol w:w="1800"/>
         <w:gridCol w:w="1800"/>
         <w:gridCol w:w="1800"/>
+        <w:gridCol w:w="1800"/>
       </w:tblGrid>
       <w:tr>
         <w:trPr>
@@ -286,6 +287,59 @@
             </w:r>
           </w:p>
         </w:tc>
+        <w:tc>
+          <w:tcPr>
+            <w:tcBorders>
+              <w:bottom w:val="single" w:sz="12" w:space="0" w:color="666666"/>
+              <w:top w:val="single" w:sz="12" w:space="0" w:color="666666"/>
+              <w:left w:val="none" w:sz="0" w:space="0" w:color="000000"/>
+              <w:right w:val="none" w:sz="0" w:space="0" w:color="000000"/>
+            </w:tcBorders>
+            <w:shd w:val="clear" w:color="auto" w:fill="FFFFFF"/>
+            <w:tcMar>
+              <w:top w:w="0" w:type="dxa"/>
+              <w:bottom w:w="0" w:type="dxa"/>
+              <w:left w:w="0" w:type="dxa"/>
+              <w:right w:w="0" w:type="dxa"/>
+            </w:tcMar>
+            <w:vAlign w:val="center"/>
+          </w:tcPr>
+          <w:p>
+            <w:pPr>
+              <w:pStyle w:val="Normal"/>
+              <w:jc w:val="left"/>
+              <w:pBdr>
+                <w:bottom w:val="none" w:sz="0" w:space="0" w:color="000000"/>
+                <w:top w:val="none" w:sz="0" w:space="0" w:color="000000"/>
+                <w:left w:val="none" w:sz="0" w:space="0" w:color="000000"/>
+                <w:right w:val="none" w:sz="0" w:space="0" w:color="000000"/>
+              </w:pBdr>
+              <w:spacing w:after="100" w:before="100" w:line="240"/>
+              <w:ind w:left="100" w:right="100" w:firstLine="0" w:firstLineChars="0"/>
+              <w:rPr>
+                <w:rFonts w:ascii="Arial" w:hAnsi="Arial" w:eastAsia="Arial" w:cs="Arial"/>
+                <w:i w:val="false"/>
+                <w:b w:val="true"/>
+                <w:u w:val="none"/>
+                <w:sz w:val="18"/>
+                <w:szCs w:val="18"/>
+                <w:color w:val="000000"/>
+              </w:rPr>
+            </w:pPr>
+            <w:r>
+              <w:rPr>
+                <w:rFonts w:ascii="Arial" w:hAnsi="Arial" w:eastAsia="Arial" w:cs="Arial"/>
+                <w:i w:val="false"/>
+                <w:b w:val="true"/>
+                <w:u w:val="none"/>
+                <w:sz w:val="18"/>
+                <w:szCs w:val="18"/>
+                <w:color w:val="000000"/>
+              </w:rPr>
+              <w:t xml:space="preserve">p_dys_dysb</w:t>
+            </w:r>
+          </w:p>
+        </w:tc>
       </w:tr>
       <w:tr>
         <w:trPr>
@@ -557,6 +611,59 @@
             </w:r>
           </w:p>
         </w:tc>
+        <w:tc>
+          <w:tcPr>
+            <w:tcBorders>
+              <w:bottom w:val="single" w:sz="6" w:space="0" w:color="666666"/>
+              <w:top w:val="single" w:sz="12" w:space="0" w:color="666666"/>
+              <w:left w:val="none" w:sz="0" w:space="0" w:color="000000"/>
+              <w:right w:val="none" w:sz="0" w:space="0" w:color="000000"/>
+            </w:tcBorders>
+            <w:shd w:val="clear" w:color="auto" w:fill="FFFFFF"/>
+            <w:tcMar>
+              <w:top w:w="0" w:type="dxa"/>
+              <w:bottom w:w="0" w:type="dxa"/>
+              <w:left w:w="0" w:type="dxa"/>
+              <w:right w:w="0" w:type="dxa"/>
+            </w:tcMar>
+            <w:vAlign w:val="center"/>
+          </w:tcPr>
+          <w:p>
+            <w:pPr>
+              <w:pStyle w:val="Normal"/>
+              <w:jc w:val="left"/>
+              <w:pBdr>
+                <w:bottom w:val="none" w:sz="0" w:space="0" w:color="000000"/>
+                <w:top w:val="none" w:sz="0" w:space="0" w:color="000000"/>
+                <w:left w:val="none" w:sz="0" w:space="0" w:color="000000"/>
+                <w:right w:val="none" w:sz="0" w:space="0" w:color="000000"/>
+              </w:pBdr>
+              <w:spacing w:after="100" w:before="100" w:line="240"/>
+              <w:ind w:left="100" w:right="100" w:firstLine="0" w:firstLineChars="0"/>
+              <w:rPr>
+                <w:rFonts w:ascii="Arial" w:hAnsi="Arial" w:eastAsia="Arial" w:cs="Arial"/>
+                <w:i w:val="false"/>
+                <w:b w:val="false"/>
+                <w:u w:val="none"/>
+                <w:sz w:val="18"/>
+                <w:szCs w:val="18"/>
+                <w:color w:val="000000"/>
+              </w:rPr>
+            </w:pPr>
+            <w:r>
+              <w:rPr>
+                <w:rFonts w:ascii="Arial" w:hAnsi="Arial" w:eastAsia="Arial" w:cs="Arial"/>
+                <w:i w:val="false"/>
+                <w:b w:val="false"/>
+                <w:u w:val="none"/>
+                <w:sz w:val="18"/>
+                <w:szCs w:val="18"/>
+                <w:color w:val="000000"/>
+              </w:rPr>
+              <w:t xml:space="preserve"/>
+            </w:r>
+          </w:p>
+        </w:tc>
       </w:tr>
       <w:tr>
         <w:trPr>
@@ -828,6 +935,59 @@
             </w:r>
           </w:p>
         </w:tc>
+        <w:tc>
+          <w:tcPr>
+            <w:tcBorders>
+              <w:bottom w:val="single" w:sz="6" w:space="0" w:color="666666"/>
+              <w:top w:val="single" w:sz="6" w:space="0" w:color="666666"/>
+              <w:left w:val="none" w:sz="0" w:space="0" w:color="000000"/>
+              <w:right w:val="none" w:sz="0" w:space="0" w:color="000000"/>
+            </w:tcBorders>
+            <w:shd w:val="clear" w:color="auto" w:fill="FFFFFF"/>
+            <w:tcMar>
+              <w:top w:w="0" w:type="dxa"/>
+              <w:bottom w:w="0" w:type="dxa"/>
+              <w:left w:w="0" w:type="dxa"/>
+              <w:right w:w="0" w:type="dxa"/>
+            </w:tcMar>
+            <w:vAlign w:val="center"/>
+          </w:tcPr>
+          <w:p>
+            <w:pPr>
+              <w:pStyle w:val="Normal"/>
+              <w:jc w:val="left"/>
+              <w:pBdr>
+                <w:bottom w:val="none" w:sz="0" w:space="0" w:color="000000"/>
+                <w:top w:val="none" w:sz="0" w:space="0" w:color="000000"/>
+                <w:left w:val="none" w:sz="0" w:space="0" w:color="000000"/>
+                <w:right w:val="none" w:sz="0" w:space="0" w:color="000000"/>
+              </w:pBdr>
+              <w:spacing w:after="100" w:before="100" w:line="240"/>
+              <w:ind w:left="100" w:right="100" w:firstLine="0" w:firstLineChars="0"/>
+              <w:rPr>
+                <w:rFonts w:ascii="Arial" w:hAnsi="Arial" w:eastAsia="Arial" w:cs="Arial"/>
+                <w:i w:val="false"/>
+                <w:b w:val="false"/>
+                <w:u w:val="none"/>
+                <w:sz w:val="18"/>
+                <w:szCs w:val="18"/>
+                <w:color w:val="000000"/>
+              </w:rPr>
+            </w:pPr>
+            <w:r>
+              <w:rPr>
+                <w:rFonts w:ascii="Arial" w:hAnsi="Arial" w:eastAsia="Arial" w:cs="Arial"/>
+                <w:i w:val="false"/>
+                <w:b w:val="false"/>
+                <w:u w:val="none"/>
+                <w:sz w:val="18"/>
+                <w:szCs w:val="18"/>
+                <w:color w:val="000000"/>
+              </w:rPr>
+              <w:t xml:space="preserve">0.704</w:t>
+            </w:r>
+          </w:p>
+        </w:tc>
       </w:tr>
       <w:tr>
         <w:trPr>
@@ -1099,6 +1259,59 @@
             </w:r>
           </w:p>
         </w:tc>
+        <w:tc>
+          <w:tcPr>
+            <w:tcBorders>
+              <w:bottom w:val="single" w:sz="6" w:space="0" w:color="666666"/>
+              <w:top w:val="single" w:sz="6" w:space="0" w:color="666666"/>
+              <w:left w:val="none" w:sz="0" w:space="0" w:color="000000"/>
+              <w:right w:val="none" w:sz="0" w:space="0" w:color="000000"/>
+            </w:tcBorders>
+            <w:shd w:val="clear" w:color="auto" w:fill="FFFFFF"/>
+            <w:tcMar>
+              <w:top w:w="0" w:type="dxa"/>
+              <w:bottom w:w="0" w:type="dxa"/>
+              <w:left w:w="0" w:type="dxa"/>
+              <w:right w:w="0" w:type="dxa"/>
+            </w:tcMar>
+            <w:vAlign w:val="center"/>
+          </w:tcPr>
+          <w:p>
+            <w:pPr>
+              <w:pStyle w:val="Normal"/>
+              <w:jc w:val="left"/>
+              <w:pBdr>
+                <w:bottom w:val="none" w:sz="0" w:space="0" w:color="000000"/>
+                <w:top w:val="none" w:sz="0" w:space="0" w:color="000000"/>
+                <w:left w:val="none" w:sz="0" w:space="0" w:color="000000"/>
+                <w:right w:val="none" w:sz="0" w:space="0" w:color="000000"/>
+              </w:pBdr>
+              <w:spacing w:after="100" w:before="100" w:line="240"/>
+              <w:ind w:left="100" w:right="100" w:firstLine="0" w:firstLineChars="0"/>
+              <w:rPr>
+                <w:rFonts w:ascii="Arial" w:hAnsi="Arial" w:eastAsia="Arial" w:cs="Arial"/>
+                <w:i w:val="false"/>
+                <w:b w:val="false"/>
+                <w:u w:val="none"/>
+                <w:sz w:val="18"/>
+                <w:szCs w:val="18"/>
+                <w:color w:val="000000"/>
+              </w:rPr>
+            </w:pPr>
+            <w:r>
+              <w:rPr>
+                <w:rFonts w:ascii="Arial" w:hAnsi="Arial" w:eastAsia="Arial" w:cs="Arial"/>
+                <w:i w:val="false"/>
+                <w:b w:val="false"/>
+                <w:u w:val="none"/>
+                <w:sz w:val="18"/>
+                <w:szCs w:val="18"/>
+                <w:color w:val="000000"/>
+              </w:rPr>
+              <w:t xml:space="preserve"/>
+            </w:r>
+          </w:p>
+        </w:tc>
       </w:tr>
       <w:tr>
         <w:trPr>
@@ -1370,6 +1583,59 @@
             </w:r>
           </w:p>
         </w:tc>
+        <w:tc>
+          <w:tcPr>
+            <w:tcBorders>
+              <w:bottom w:val="single" w:sz="6" w:space="0" w:color="666666"/>
+              <w:top w:val="single" w:sz="6" w:space="0" w:color="666666"/>
+              <w:left w:val="none" w:sz="0" w:space="0" w:color="000000"/>
+              <w:right w:val="none" w:sz="0" w:space="0" w:color="000000"/>
+            </w:tcBorders>
+            <w:shd w:val="clear" w:color="auto" w:fill="FFFFFF"/>
+            <w:tcMar>
+              <w:top w:w="0" w:type="dxa"/>
+              <w:bottom w:w="0" w:type="dxa"/>
+              <w:left w:w="0" w:type="dxa"/>
+              <w:right w:w="0" w:type="dxa"/>
+            </w:tcMar>
+            <w:vAlign w:val="center"/>
+          </w:tcPr>
+          <w:p>
+            <w:pPr>
+              <w:pStyle w:val="Normal"/>
+              <w:jc w:val="left"/>
+              <w:pBdr>
+                <w:bottom w:val="none" w:sz="0" w:space="0" w:color="000000"/>
+                <w:top w:val="none" w:sz="0" w:space="0" w:color="000000"/>
+                <w:left w:val="none" w:sz="0" w:space="0" w:color="000000"/>
+                <w:right w:val="none" w:sz="0" w:space="0" w:color="000000"/>
+              </w:pBdr>
+              <w:spacing w:after="100" w:before="100" w:line="240"/>
+              <w:ind w:left="100" w:right="100" w:firstLine="0" w:firstLineChars="0"/>
+              <w:rPr>
+                <w:rFonts w:ascii="Arial" w:hAnsi="Arial" w:eastAsia="Arial" w:cs="Arial"/>
+                <w:i w:val="false"/>
+                <w:b w:val="false"/>
+                <w:u w:val="none"/>
+                <w:sz w:val="18"/>
+                <w:szCs w:val="18"/>
+                <w:color w:val="000000"/>
+              </w:rPr>
+            </w:pPr>
+            <w:r>
+              <w:rPr>
+                <w:rFonts w:ascii="Arial" w:hAnsi="Arial" w:eastAsia="Arial" w:cs="Arial"/>
+                <w:i w:val="false"/>
+                <w:b w:val="false"/>
+                <w:u w:val="none"/>
+                <w:sz w:val="18"/>
+                <w:szCs w:val="18"/>
+                <w:color w:val="000000"/>
+              </w:rPr>
+              <w:t xml:space="preserve"/>
+            </w:r>
+          </w:p>
+        </w:tc>
       </w:tr>
       <w:tr>
         <w:trPr>
@@ -1641,6 +1907,59 @@
             </w:r>
           </w:p>
         </w:tc>
+        <w:tc>
+          <w:tcPr>
+            <w:tcBorders>
+              <w:bottom w:val="single" w:sz="6" w:space="0" w:color="666666"/>
+              <w:top w:val="single" w:sz="6" w:space="0" w:color="666666"/>
+              <w:left w:val="none" w:sz="0" w:space="0" w:color="000000"/>
+              <w:right w:val="none" w:sz="0" w:space="0" w:color="000000"/>
+            </w:tcBorders>
+            <w:shd w:val="clear" w:color="auto" w:fill="FFFFFF"/>
+            <w:tcMar>
+              <w:top w:w="0" w:type="dxa"/>
+              <w:bottom w:w="0" w:type="dxa"/>
+              <w:left w:w="0" w:type="dxa"/>
+              <w:right w:w="0" w:type="dxa"/>
+            </w:tcMar>
+            <w:vAlign w:val="center"/>
+          </w:tcPr>
+          <w:p>
+            <w:pPr>
+              <w:pStyle w:val="Normal"/>
+              <w:jc w:val="left"/>
+              <w:pBdr>
+                <w:bottom w:val="none" w:sz="0" w:space="0" w:color="000000"/>
+                <w:top w:val="none" w:sz="0" w:space="0" w:color="000000"/>
+                <w:left w:val="none" w:sz="0" w:space="0" w:color="000000"/>
+                <w:right w:val="none" w:sz="0" w:space="0" w:color="000000"/>
+              </w:pBdr>
+              <w:spacing w:after="100" w:before="100" w:line="240"/>
+              <w:ind w:left="100" w:right="100" w:firstLine="0" w:firstLineChars="0"/>
+              <w:rPr>
+                <w:rFonts w:ascii="Arial" w:hAnsi="Arial" w:eastAsia="Arial" w:cs="Arial"/>
+                <w:i w:val="false"/>
+                <w:b w:val="false"/>
+                <w:u w:val="none"/>
+                <w:sz w:val="18"/>
+                <w:szCs w:val="18"/>
+                <w:color w:val="000000"/>
+              </w:rPr>
+            </w:pPr>
+            <w:r>
+              <w:rPr>
+                <w:rFonts w:ascii="Arial" w:hAnsi="Arial" w:eastAsia="Arial" w:cs="Arial"/>
+                <w:i w:val="false"/>
+                <w:b w:val="false"/>
+                <w:u w:val="none"/>
+                <w:sz w:val="18"/>
+                <w:szCs w:val="18"/>
+                <w:color w:val="000000"/>
+              </w:rPr>
+              <w:t xml:space="preserve">0.617</w:t>
+            </w:r>
+          </w:p>
+        </w:tc>
       </w:tr>
       <w:tr>
         <w:trPr>
@@ -1912,6 +2231,59 @@
             </w:r>
           </w:p>
         </w:tc>
+        <w:tc>
+          <w:tcPr>
+            <w:tcBorders>
+              <w:bottom w:val="single" w:sz="6" w:space="0" w:color="666666"/>
+              <w:top w:val="single" w:sz="6" w:space="0" w:color="666666"/>
+              <w:left w:val="none" w:sz="0" w:space="0" w:color="000000"/>
+              <w:right w:val="none" w:sz="0" w:space="0" w:color="000000"/>
+            </w:tcBorders>
+            <w:shd w:val="clear" w:color="auto" w:fill="FFFFFF"/>
+            <w:tcMar>
+              <w:top w:w="0" w:type="dxa"/>
+              <w:bottom w:w="0" w:type="dxa"/>
+              <w:left w:w="0" w:type="dxa"/>
+              <w:right w:w="0" w:type="dxa"/>
+            </w:tcMar>
+            <w:vAlign w:val="center"/>
+          </w:tcPr>
+          <w:p>
+            <w:pPr>
+              <w:pStyle w:val="Normal"/>
+              <w:jc w:val="left"/>
+              <w:pBdr>
+                <w:bottom w:val="none" w:sz="0" w:space="0" w:color="000000"/>
+                <w:top w:val="none" w:sz="0" w:space="0" w:color="000000"/>
+                <w:left w:val="none" w:sz="0" w:space="0" w:color="000000"/>
+                <w:right w:val="none" w:sz="0" w:space="0" w:color="000000"/>
+              </w:pBdr>
+              <w:spacing w:after="100" w:before="100" w:line="240"/>
+              <w:ind w:left="100" w:right="100" w:firstLine="0" w:firstLineChars="0"/>
+              <w:rPr>
+                <w:rFonts w:ascii="Arial" w:hAnsi="Arial" w:eastAsia="Arial" w:cs="Arial"/>
+                <w:i w:val="false"/>
+                <w:b w:val="false"/>
+                <w:u w:val="none"/>
+                <w:sz w:val="18"/>
+                <w:szCs w:val="18"/>
+                <w:color w:val="000000"/>
+              </w:rPr>
+            </w:pPr>
+            <w:r>
+              <w:rPr>
+                <w:rFonts w:ascii="Arial" w:hAnsi="Arial" w:eastAsia="Arial" w:cs="Arial"/>
+                <w:i w:val="false"/>
+                <w:b w:val="false"/>
+                <w:u w:val="none"/>
+                <w:sz w:val="18"/>
+                <w:szCs w:val="18"/>
+                <w:color w:val="000000"/>
+              </w:rPr>
+              <w:t xml:space="preserve"/>
+            </w:r>
+          </w:p>
+        </w:tc>
       </w:tr>
       <w:tr>
         <w:trPr>
@@ -2183,6 +2555,59 @@
             </w:r>
           </w:p>
         </w:tc>
+        <w:tc>
+          <w:tcPr>
+            <w:tcBorders>
+              <w:bottom w:val="single" w:sz="6" w:space="0" w:color="666666"/>
+              <w:top w:val="single" w:sz="6" w:space="0" w:color="666666"/>
+              <w:left w:val="none" w:sz="0" w:space="0" w:color="000000"/>
+              <w:right w:val="none" w:sz="0" w:space="0" w:color="000000"/>
+            </w:tcBorders>
+            <w:shd w:val="clear" w:color="auto" w:fill="FFFFFF"/>
+            <w:tcMar>
+              <w:top w:w="0" w:type="dxa"/>
+              <w:bottom w:w="0" w:type="dxa"/>
+              <w:left w:w="0" w:type="dxa"/>
+              <w:right w:w="0" w:type="dxa"/>
+            </w:tcMar>
+            <w:vAlign w:val="center"/>
+          </w:tcPr>
+          <w:p>
+            <w:pPr>
+              <w:pStyle w:val="Normal"/>
+              <w:jc w:val="left"/>
+              <w:pBdr>
+                <w:bottom w:val="none" w:sz="0" w:space="0" w:color="000000"/>
+                <w:top w:val="none" w:sz="0" w:space="0" w:color="000000"/>
+                <w:left w:val="none" w:sz="0" w:space="0" w:color="000000"/>
+                <w:right w:val="none" w:sz="0" w:space="0" w:color="000000"/>
+              </w:pBdr>
+              <w:spacing w:after="100" w:before="100" w:line="240"/>
+              <w:ind w:left="100" w:right="100" w:firstLine="0" w:firstLineChars="0"/>
+              <w:rPr>
+                <w:rFonts w:ascii="Arial" w:hAnsi="Arial" w:eastAsia="Arial" w:cs="Arial"/>
+                <w:i w:val="false"/>
+                <w:b w:val="false"/>
+                <w:u w:val="none"/>
+                <w:sz w:val="18"/>
+                <w:szCs w:val="18"/>
+                <w:color w:val="000000"/>
+              </w:rPr>
+            </w:pPr>
+            <w:r>
+              <w:rPr>
+                <w:rFonts w:ascii="Arial" w:hAnsi="Arial" w:eastAsia="Arial" w:cs="Arial"/>
+                <w:i w:val="false"/>
+                <w:b w:val="false"/>
+                <w:u w:val="none"/>
+                <w:sz w:val="18"/>
+                <w:szCs w:val="18"/>
+                <w:color w:val="000000"/>
+              </w:rPr>
+              <w:t xml:space="preserve"/>
+            </w:r>
+          </w:p>
+        </w:tc>
       </w:tr>
       <w:tr>
         <w:trPr>
@@ -2454,6 +2879,59 @@
             </w:r>
           </w:p>
         </w:tc>
+        <w:tc>
+          <w:tcPr>
+            <w:tcBorders>
+              <w:bottom w:val="single" w:sz="6" w:space="0" w:color="666666"/>
+              <w:top w:val="single" w:sz="6" w:space="0" w:color="666666"/>
+              <w:left w:val="none" w:sz="0" w:space="0" w:color="000000"/>
+              <w:right w:val="none" w:sz="0" w:space="0" w:color="000000"/>
+            </w:tcBorders>
+            <w:shd w:val="clear" w:color="auto" w:fill="FFFFFF"/>
+            <w:tcMar>
+              <w:top w:w="0" w:type="dxa"/>
+              <w:bottom w:w="0" w:type="dxa"/>
+              <w:left w:w="0" w:type="dxa"/>
+              <w:right w:w="0" w:type="dxa"/>
+            </w:tcMar>
+            <w:vAlign w:val="center"/>
+          </w:tcPr>
+          <w:p>
+            <w:pPr>
+              <w:pStyle w:val="Normal"/>
+              <w:jc w:val="left"/>
+              <w:pBdr>
+                <w:bottom w:val="none" w:sz="0" w:space="0" w:color="000000"/>
+                <w:top w:val="none" w:sz="0" w:space="0" w:color="000000"/>
+                <w:left w:val="none" w:sz="0" w:space="0" w:color="000000"/>
+                <w:right w:val="none" w:sz="0" w:space="0" w:color="000000"/>
+              </w:pBdr>
+              <w:spacing w:after="100" w:before="100" w:line="240"/>
+              <w:ind w:left="100" w:right="100" w:firstLine="0" w:firstLineChars="0"/>
+              <w:rPr>
+                <w:rFonts w:ascii="Arial" w:hAnsi="Arial" w:eastAsia="Arial" w:cs="Arial"/>
+                <w:i w:val="false"/>
+                <w:b w:val="false"/>
+                <w:u w:val="none"/>
+                <w:sz w:val="18"/>
+                <w:szCs w:val="18"/>
+                <w:color w:val="000000"/>
+              </w:rPr>
+            </w:pPr>
+            <w:r>
+              <w:rPr>
+                <w:rFonts w:ascii="Arial" w:hAnsi="Arial" w:eastAsia="Arial" w:cs="Arial"/>
+                <w:i w:val="false"/>
+                <w:b w:val="false"/>
+                <w:u w:val="none"/>
+                <w:sz w:val="18"/>
+                <w:szCs w:val="18"/>
+                <w:color w:val="000000"/>
+              </w:rPr>
+              <w:t xml:space="preserve">0.480</w:t>
+            </w:r>
+          </w:p>
+        </w:tc>
       </w:tr>
       <w:tr>
         <w:trPr>
@@ -2725,6 +3203,59 @@
             </w:r>
           </w:p>
         </w:tc>
+        <w:tc>
+          <w:tcPr>
+            <w:tcBorders>
+              <w:bottom w:val="single" w:sz="6" w:space="0" w:color="666666"/>
+              <w:top w:val="single" w:sz="6" w:space="0" w:color="666666"/>
+              <w:left w:val="none" w:sz="0" w:space="0" w:color="000000"/>
+              <w:right w:val="none" w:sz="0" w:space="0" w:color="000000"/>
+            </w:tcBorders>
+            <w:shd w:val="clear" w:color="auto" w:fill="FFFFFF"/>
+            <w:tcMar>
+              <w:top w:w="0" w:type="dxa"/>
+              <w:bottom w:w="0" w:type="dxa"/>
+              <w:left w:w="0" w:type="dxa"/>
+              <w:right w:w="0" w:type="dxa"/>
+            </w:tcMar>
+            <w:vAlign w:val="center"/>
+          </w:tcPr>
+          <w:p>
+            <w:pPr>
+              <w:pStyle w:val="Normal"/>
+              <w:jc w:val="left"/>
+              <w:pBdr>
+                <w:bottom w:val="none" w:sz="0" w:space="0" w:color="000000"/>
+                <w:top w:val="none" w:sz="0" w:space="0" w:color="000000"/>
+                <w:left w:val="none" w:sz="0" w:space="0" w:color="000000"/>
+                <w:right w:val="none" w:sz="0" w:space="0" w:color="000000"/>
+              </w:pBdr>
+              <w:spacing w:after="100" w:before="100" w:line="240"/>
+              <w:ind w:left="100" w:right="100" w:firstLine="0" w:firstLineChars="0"/>
+              <w:rPr>
+                <w:rFonts w:ascii="Arial" w:hAnsi="Arial" w:eastAsia="Arial" w:cs="Arial"/>
+                <w:i w:val="false"/>
+                <w:b w:val="false"/>
+                <w:u w:val="none"/>
+                <w:sz w:val="18"/>
+                <w:szCs w:val="18"/>
+                <w:color w:val="000000"/>
+              </w:rPr>
+            </w:pPr>
+            <w:r>
+              <w:rPr>
+                <w:rFonts w:ascii="Arial" w:hAnsi="Arial" w:eastAsia="Arial" w:cs="Arial"/>
+                <w:i w:val="false"/>
+                <w:b w:val="false"/>
+                <w:u w:val="none"/>
+                <w:sz w:val="18"/>
+                <w:szCs w:val="18"/>
+                <w:color w:val="000000"/>
+              </w:rPr>
+              <w:t xml:space="preserve"/>
+            </w:r>
+          </w:p>
+        </w:tc>
       </w:tr>
       <w:tr>
         <w:trPr>
@@ -2996,6 +3527,59 @@
             </w:r>
           </w:p>
         </w:tc>
+        <w:tc>
+          <w:tcPr>
+            <w:tcBorders>
+              <w:bottom w:val="single" w:sz="6" w:space="0" w:color="666666"/>
+              <w:top w:val="single" w:sz="6" w:space="0" w:color="666666"/>
+              <w:left w:val="none" w:sz="0" w:space="0" w:color="000000"/>
+              <w:right w:val="none" w:sz="0" w:space="0" w:color="000000"/>
+            </w:tcBorders>
+            <w:shd w:val="clear" w:color="auto" w:fill="FFFFFF"/>
+            <w:tcMar>
+              <w:top w:w="0" w:type="dxa"/>
+              <w:bottom w:w="0" w:type="dxa"/>
+              <w:left w:w="0" w:type="dxa"/>
+              <w:right w:w="0" w:type="dxa"/>
+            </w:tcMar>
+            <w:vAlign w:val="center"/>
+          </w:tcPr>
+          <w:p>
+            <w:pPr>
+              <w:pStyle w:val="Normal"/>
+              <w:jc w:val="left"/>
+              <w:pBdr>
+                <w:bottom w:val="none" w:sz="0" w:space="0" w:color="000000"/>
+                <w:top w:val="none" w:sz="0" w:space="0" w:color="000000"/>
+                <w:left w:val="none" w:sz="0" w:space="0" w:color="000000"/>
+                <w:right w:val="none" w:sz="0" w:space="0" w:color="000000"/>
+              </w:pBdr>
+              <w:spacing w:after="100" w:before="100" w:line="240"/>
+              <w:ind w:left="100" w:right="100" w:firstLine="0" w:firstLineChars="0"/>
+              <w:rPr>
+                <w:rFonts w:ascii="Arial" w:hAnsi="Arial" w:eastAsia="Arial" w:cs="Arial"/>
+                <w:i w:val="false"/>
+                <w:b w:val="false"/>
+                <w:u w:val="none"/>
+                <w:sz w:val="18"/>
+                <w:szCs w:val="18"/>
+                <w:color w:val="000000"/>
+              </w:rPr>
+            </w:pPr>
+            <w:r>
+              <w:rPr>
+                <w:rFonts w:ascii="Arial" w:hAnsi="Arial" w:eastAsia="Arial" w:cs="Arial"/>
+                <w:i w:val="false"/>
+                <w:b w:val="false"/>
+                <w:u w:val="none"/>
+                <w:sz w:val="18"/>
+                <w:szCs w:val="18"/>
+                <w:color w:val="000000"/>
+              </w:rPr>
+              <w:t xml:space="preserve"/>
+            </w:r>
+          </w:p>
+        </w:tc>
       </w:tr>
       <w:tr>
         <w:trPr>
@@ -3267,6 +3851,59 @@
             </w:r>
           </w:p>
         </w:tc>
+        <w:tc>
+          <w:tcPr>
+            <w:tcBorders>
+              <w:bottom w:val="single" w:sz="6" w:space="0" w:color="666666"/>
+              <w:top w:val="single" w:sz="6" w:space="0" w:color="666666"/>
+              <w:left w:val="none" w:sz="0" w:space="0" w:color="000000"/>
+              <w:right w:val="none" w:sz="0" w:space="0" w:color="000000"/>
+            </w:tcBorders>
+            <w:shd w:val="clear" w:color="auto" w:fill="FFFFFF"/>
+            <w:tcMar>
+              <w:top w:w="0" w:type="dxa"/>
+              <w:bottom w:w="0" w:type="dxa"/>
+              <w:left w:w="0" w:type="dxa"/>
+              <w:right w:w="0" w:type="dxa"/>
+            </w:tcMar>
+            <w:vAlign w:val="center"/>
+          </w:tcPr>
+          <w:p>
+            <w:pPr>
+              <w:pStyle w:val="Normal"/>
+              <w:jc w:val="left"/>
+              <w:pBdr>
+                <w:bottom w:val="none" w:sz="0" w:space="0" w:color="000000"/>
+                <w:top w:val="none" w:sz="0" w:space="0" w:color="000000"/>
+                <w:left w:val="none" w:sz="0" w:space="0" w:color="000000"/>
+                <w:right w:val="none" w:sz="0" w:space="0" w:color="000000"/>
+              </w:pBdr>
+              <w:spacing w:after="100" w:before="100" w:line="240"/>
+              <w:ind w:left="100" w:right="100" w:firstLine="0" w:firstLineChars="0"/>
+              <w:rPr>
+                <w:rFonts w:ascii="Arial" w:hAnsi="Arial" w:eastAsia="Arial" w:cs="Arial"/>
+                <w:i w:val="false"/>
+                <w:b w:val="false"/>
+                <w:u w:val="none"/>
+                <w:sz w:val="18"/>
+                <w:szCs w:val="18"/>
+                <w:color w:val="000000"/>
+              </w:rPr>
+            </w:pPr>
+            <w:r>
+              <w:rPr>
+                <w:rFonts w:ascii="Arial" w:hAnsi="Arial" w:eastAsia="Arial" w:cs="Arial"/>
+                <w:i w:val="false"/>
+                <w:b w:val="false"/>
+                <w:u w:val="none"/>
+                <w:sz w:val="18"/>
+                <w:szCs w:val="18"/>
+                <w:color w:val="000000"/>
+              </w:rPr>
+              <w:t xml:space="preserve">0.306</w:t>
+            </w:r>
+          </w:p>
+        </w:tc>
       </w:tr>
       <w:tr>
         <w:trPr>
@@ -3538,6 +4175,59 @@
             </w:r>
           </w:p>
         </w:tc>
+        <w:tc>
+          <w:tcPr>
+            <w:tcBorders>
+              <w:bottom w:val="single" w:sz="6" w:space="0" w:color="666666"/>
+              <w:top w:val="single" w:sz="6" w:space="0" w:color="666666"/>
+              <w:left w:val="none" w:sz="0" w:space="0" w:color="000000"/>
+              <w:right w:val="none" w:sz="0" w:space="0" w:color="000000"/>
+            </w:tcBorders>
+            <w:shd w:val="clear" w:color="auto" w:fill="FFFFFF"/>
+            <w:tcMar>
+              <w:top w:w="0" w:type="dxa"/>
+              <w:bottom w:w="0" w:type="dxa"/>
+              <w:left w:w="0" w:type="dxa"/>
+              <w:right w:w="0" w:type="dxa"/>
+            </w:tcMar>
+            <w:vAlign w:val="center"/>
+          </w:tcPr>
+          <w:p>
+            <w:pPr>
+              <w:pStyle w:val="Normal"/>
+              <w:jc w:val="left"/>
+              <w:pBdr>
+                <w:bottom w:val="none" w:sz="0" w:space="0" w:color="000000"/>
+                <w:top w:val="none" w:sz="0" w:space="0" w:color="000000"/>
+                <w:left w:val="none" w:sz="0" w:space="0" w:color="000000"/>
+                <w:right w:val="none" w:sz="0" w:space="0" w:color="000000"/>
+              </w:pBdr>
+              <w:spacing w:after="100" w:before="100" w:line="240"/>
+              <w:ind w:left="100" w:right="100" w:firstLine="0" w:firstLineChars="0"/>
+              <w:rPr>
+                <w:rFonts w:ascii="Arial" w:hAnsi="Arial" w:eastAsia="Arial" w:cs="Arial"/>
+                <w:i w:val="false"/>
+                <w:b w:val="false"/>
+                <w:u w:val="none"/>
+                <w:sz w:val="18"/>
+                <w:szCs w:val="18"/>
+                <w:color w:val="000000"/>
+              </w:rPr>
+            </w:pPr>
+            <w:r>
+              <w:rPr>
+                <w:rFonts w:ascii="Arial" w:hAnsi="Arial" w:eastAsia="Arial" w:cs="Arial"/>
+                <w:i w:val="false"/>
+                <w:b w:val="false"/>
+                <w:u w:val="none"/>
+                <w:sz w:val="18"/>
+                <w:szCs w:val="18"/>
+                <w:color w:val="000000"/>
+              </w:rPr>
+              <w:t xml:space="preserve"/>
+            </w:r>
+          </w:p>
+        </w:tc>
       </w:tr>
       <w:tr>
         <w:trPr>
@@ -3809,6 +4499,59 @@
             </w:r>
           </w:p>
         </w:tc>
+        <w:tc>
+          <w:tcPr>
+            <w:tcBorders>
+              <w:bottom w:val="single" w:sz="6" w:space="0" w:color="666666"/>
+              <w:top w:val="single" w:sz="6" w:space="0" w:color="666666"/>
+              <w:left w:val="none" w:sz="0" w:space="0" w:color="000000"/>
+              <w:right w:val="none" w:sz="0" w:space="0" w:color="000000"/>
+            </w:tcBorders>
+            <w:shd w:val="clear" w:color="auto" w:fill="FFFFFF"/>
+            <w:tcMar>
+              <w:top w:w="0" w:type="dxa"/>
+              <w:bottom w:w="0" w:type="dxa"/>
+              <w:left w:w="0" w:type="dxa"/>
+              <w:right w:w="0" w:type="dxa"/>
+            </w:tcMar>
+            <w:vAlign w:val="center"/>
+          </w:tcPr>
+          <w:p>
+            <w:pPr>
+              <w:pStyle w:val="Normal"/>
+              <w:jc w:val="left"/>
+              <w:pBdr>
+                <w:bottom w:val="none" w:sz="0" w:space="0" w:color="000000"/>
+                <w:top w:val="none" w:sz="0" w:space="0" w:color="000000"/>
+                <w:left w:val="none" w:sz="0" w:space="0" w:color="000000"/>
+                <w:right w:val="none" w:sz="0" w:space="0" w:color="000000"/>
+              </w:pBdr>
+              <w:spacing w:after="100" w:before="100" w:line="240"/>
+              <w:ind w:left="100" w:right="100" w:firstLine="0" w:firstLineChars="0"/>
+              <w:rPr>
+                <w:rFonts w:ascii="Arial" w:hAnsi="Arial" w:eastAsia="Arial" w:cs="Arial"/>
+                <w:i w:val="false"/>
+                <w:b w:val="false"/>
+                <w:u w:val="none"/>
+                <w:sz w:val="18"/>
+                <w:szCs w:val="18"/>
+                <w:color w:val="000000"/>
+              </w:rPr>
+            </w:pPr>
+            <w:r>
+              <w:rPr>
+                <w:rFonts w:ascii="Arial" w:hAnsi="Arial" w:eastAsia="Arial" w:cs="Arial"/>
+                <w:i w:val="false"/>
+                <w:b w:val="false"/>
+                <w:u w:val="none"/>
+                <w:sz w:val="18"/>
+                <w:szCs w:val="18"/>
+                <w:color w:val="000000"/>
+              </w:rPr>
+              <w:t xml:space="preserve"/>
+            </w:r>
+          </w:p>
+        </w:tc>
       </w:tr>
       <w:tr>
         <w:trPr>
@@ -4080,6 +4823,59 @@
             </w:r>
           </w:p>
         </w:tc>
+        <w:tc>
+          <w:tcPr>
+            <w:tcBorders>
+              <w:bottom w:val="single" w:sz="6" w:space="0" w:color="666666"/>
+              <w:top w:val="single" w:sz="6" w:space="0" w:color="666666"/>
+              <w:left w:val="none" w:sz="0" w:space="0" w:color="000000"/>
+              <w:right w:val="none" w:sz="0" w:space="0" w:color="000000"/>
+            </w:tcBorders>
+            <w:shd w:val="clear" w:color="auto" w:fill="FFFFFF"/>
+            <w:tcMar>
+              <w:top w:w="0" w:type="dxa"/>
+              <w:bottom w:w="0" w:type="dxa"/>
+              <w:left w:w="0" w:type="dxa"/>
+              <w:right w:w="0" w:type="dxa"/>
+            </w:tcMar>
+            <w:vAlign w:val="center"/>
+          </w:tcPr>
+          <w:p>
+            <w:pPr>
+              <w:pStyle w:val="Normal"/>
+              <w:jc w:val="left"/>
+              <w:pBdr>
+                <w:bottom w:val="none" w:sz="0" w:space="0" w:color="000000"/>
+                <w:top w:val="none" w:sz="0" w:space="0" w:color="000000"/>
+                <w:left w:val="none" w:sz="0" w:space="0" w:color="000000"/>
+                <w:right w:val="none" w:sz="0" w:space="0" w:color="000000"/>
+              </w:pBdr>
+              <w:spacing w:after="100" w:before="100" w:line="240"/>
+              <w:ind w:left="100" w:right="100" w:firstLine="0" w:firstLineChars="0"/>
+              <w:rPr>
+                <w:rFonts w:ascii="Arial" w:hAnsi="Arial" w:eastAsia="Arial" w:cs="Arial"/>
+                <w:i w:val="false"/>
+                <w:b w:val="false"/>
+                <w:u w:val="none"/>
+                <w:sz w:val="18"/>
+                <w:szCs w:val="18"/>
+                <w:color w:val="000000"/>
+              </w:rPr>
+            </w:pPr>
+            <w:r>
+              <w:rPr>
+                <w:rFonts w:ascii="Arial" w:hAnsi="Arial" w:eastAsia="Arial" w:cs="Arial"/>
+                <w:i w:val="false"/>
+                <w:b w:val="false"/>
+                <w:u w:val="none"/>
+                <w:sz w:val="18"/>
+                <w:szCs w:val="18"/>
+                <w:color w:val="000000"/>
+              </w:rPr>
+              <w:t xml:space="preserve">0.806</w:t>
+            </w:r>
+          </w:p>
+        </w:tc>
       </w:tr>
       <w:tr>
         <w:trPr>
@@ -4351,6 +5147,59 @@
             </w:r>
           </w:p>
         </w:tc>
+        <w:tc>
+          <w:tcPr>
+            <w:tcBorders>
+              <w:bottom w:val="single" w:sz="6" w:space="0" w:color="666666"/>
+              <w:top w:val="single" w:sz="6" w:space="0" w:color="666666"/>
+              <w:left w:val="none" w:sz="0" w:space="0" w:color="000000"/>
+              <w:right w:val="none" w:sz="0" w:space="0" w:color="000000"/>
+            </w:tcBorders>
+            <w:shd w:val="clear" w:color="auto" w:fill="FFFFFF"/>
+            <w:tcMar>
+              <w:top w:w="0" w:type="dxa"/>
+              <w:bottom w:w="0" w:type="dxa"/>
+              <w:left w:w="0" w:type="dxa"/>
+              <w:right w:w="0" w:type="dxa"/>
+            </w:tcMar>
+            <w:vAlign w:val="center"/>
+          </w:tcPr>
+          <w:p>
+            <w:pPr>
+              <w:pStyle w:val="Normal"/>
+              <w:jc w:val="left"/>
+              <w:pBdr>
+                <w:bottom w:val="none" w:sz="0" w:space="0" w:color="000000"/>
+                <w:top w:val="none" w:sz="0" w:space="0" w:color="000000"/>
+                <w:left w:val="none" w:sz="0" w:space="0" w:color="000000"/>
+                <w:right w:val="none" w:sz="0" w:space="0" w:color="000000"/>
+              </w:pBdr>
+              <w:spacing w:after="100" w:before="100" w:line="240"/>
+              <w:ind w:left="100" w:right="100" w:firstLine="0" w:firstLineChars="0"/>
+              <w:rPr>
+                <w:rFonts w:ascii="Arial" w:hAnsi="Arial" w:eastAsia="Arial" w:cs="Arial"/>
+                <w:i w:val="false"/>
+                <w:b w:val="false"/>
+                <w:u w:val="none"/>
+                <w:sz w:val="18"/>
+                <w:szCs w:val="18"/>
+                <w:color w:val="000000"/>
+              </w:rPr>
+            </w:pPr>
+            <w:r>
+              <w:rPr>
+                <w:rFonts w:ascii="Arial" w:hAnsi="Arial" w:eastAsia="Arial" w:cs="Arial"/>
+                <w:i w:val="false"/>
+                <w:b w:val="false"/>
+                <w:u w:val="none"/>
+                <w:sz w:val="18"/>
+                <w:szCs w:val="18"/>
+                <w:color w:val="000000"/>
+              </w:rPr>
+              <w:t xml:space="preserve"/>
+            </w:r>
+          </w:p>
+        </w:tc>
       </w:tr>
       <w:tr>
         <w:trPr>
@@ -4622,6 +5471,59 @@
             </w:r>
           </w:p>
         </w:tc>
+        <w:tc>
+          <w:tcPr>
+            <w:tcBorders>
+              <w:bottom w:val="single" w:sz="6" w:space="0" w:color="666666"/>
+              <w:top w:val="single" w:sz="6" w:space="0" w:color="666666"/>
+              <w:left w:val="none" w:sz="0" w:space="0" w:color="000000"/>
+              <w:right w:val="none" w:sz="0" w:space="0" w:color="000000"/>
+            </w:tcBorders>
+            <w:shd w:val="clear" w:color="auto" w:fill="FFFFFF"/>
+            <w:tcMar>
+              <w:top w:w="0" w:type="dxa"/>
+              <w:bottom w:w="0" w:type="dxa"/>
+              <w:left w:w="0" w:type="dxa"/>
+              <w:right w:w="0" w:type="dxa"/>
+            </w:tcMar>
+            <w:vAlign w:val="center"/>
+          </w:tcPr>
+          <w:p>
+            <w:pPr>
+              <w:pStyle w:val="Normal"/>
+              <w:jc w:val="left"/>
+              <w:pBdr>
+                <w:bottom w:val="none" w:sz="0" w:space="0" w:color="000000"/>
+                <w:top w:val="none" w:sz="0" w:space="0" w:color="000000"/>
+                <w:left w:val="none" w:sz="0" w:space="0" w:color="000000"/>
+                <w:right w:val="none" w:sz="0" w:space="0" w:color="000000"/>
+              </w:pBdr>
+              <w:spacing w:after="100" w:before="100" w:line="240"/>
+              <w:ind w:left="100" w:right="100" w:firstLine="0" w:firstLineChars="0"/>
+              <w:rPr>
+                <w:rFonts w:ascii="Arial" w:hAnsi="Arial" w:eastAsia="Arial" w:cs="Arial"/>
+                <w:i w:val="false"/>
+                <w:b w:val="false"/>
+                <w:u w:val="none"/>
+                <w:sz w:val="18"/>
+                <w:szCs w:val="18"/>
+                <w:color w:val="000000"/>
+              </w:rPr>
+            </w:pPr>
+            <w:r>
+              <w:rPr>
+                <w:rFonts w:ascii="Arial" w:hAnsi="Arial" w:eastAsia="Arial" w:cs="Arial"/>
+                <w:i w:val="false"/>
+                <w:b w:val="false"/>
+                <w:u w:val="none"/>
+                <w:sz w:val="18"/>
+                <w:szCs w:val="18"/>
+                <w:color w:val="000000"/>
+              </w:rPr>
+              <w:t xml:space="preserve"/>
+            </w:r>
+          </w:p>
+        </w:tc>
       </w:tr>
       <w:tr>
         <w:trPr>
@@ -4893,6 +5795,59 @@
             </w:r>
           </w:p>
         </w:tc>
+        <w:tc>
+          <w:tcPr>
+            <w:tcBorders>
+              <w:bottom w:val="single" w:sz="6" w:space="0" w:color="666666"/>
+              <w:top w:val="single" w:sz="6" w:space="0" w:color="666666"/>
+              <w:left w:val="none" w:sz="0" w:space="0" w:color="000000"/>
+              <w:right w:val="none" w:sz="0" w:space="0" w:color="000000"/>
+            </w:tcBorders>
+            <w:shd w:val="clear" w:color="auto" w:fill="FFFFFF"/>
+            <w:tcMar>
+              <w:top w:w="0" w:type="dxa"/>
+              <w:bottom w:w="0" w:type="dxa"/>
+              <w:left w:w="0" w:type="dxa"/>
+              <w:right w:w="0" w:type="dxa"/>
+            </w:tcMar>
+            <w:vAlign w:val="center"/>
+          </w:tcPr>
+          <w:p>
+            <w:pPr>
+              <w:pStyle w:val="Normal"/>
+              <w:jc w:val="left"/>
+              <w:pBdr>
+                <w:bottom w:val="none" w:sz="0" w:space="0" w:color="000000"/>
+                <w:top w:val="none" w:sz="0" w:space="0" w:color="000000"/>
+                <w:left w:val="none" w:sz="0" w:space="0" w:color="000000"/>
+                <w:right w:val="none" w:sz="0" w:space="0" w:color="000000"/>
+              </w:pBdr>
+              <w:spacing w:after="100" w:before="100" w:line="240"/>
+              <w:ind w:left="100" w:right="100" w:firstLine="0" w:firstLineChars="0"/>
+              <w:rPr>
+                <w:rFonts w:ascii="Arial" w:hAnsi="Arial" w:eastAsia="Arial" w:cs="Arial"/>
+                <w:i w:val="false"/>
+                <w:b w:val="false"/>
+                <w:u w:val="none"/>
+                <w:sz w:val="18"/>
+                <w:szCs w:val="18"/>
+                <w:color w:val="000000"/>
+              </w:rPr>
+            </w:pPr>
+            <w:r>
+              <w:rPr>
+                <w:rFonts w:ascii="Arial" w:hAnsi="Arial" w:eastAsia="Arial" w:cs="Arial"/>
+                <w:i w:val="false"/>
+                <w:b w:val="false"/>
+                <w:u w:val="none"/>
+                <w:sz w:val="18"/>
+                <w:szCs w:val="18"/>
+                <w:color w:val="000000"/>
+              </w:rPr>
+              <w:t xml:space="preserve">0.809</w:t>
+            </w:r>
+          </w:p>
+        </w:tc>
       </w:tr>
       <w:tr>
         <w:trPr>
@@ -5164,6 +6119,59 @@
             </w:r>
           </w:p>
         </w:tc>
+        <w:tc>
+          <w:tcPr>
+            <w:tcBorders>
+              <w:bottom w:val="single" w:sz="6" w:space="0" w:color="666666"/>
+              <w:top w:val="single" w:sz="6" w:space="0" w:color="666666"/>
+              <w:left w:val="none" w:sz="0" w:space="0" w:color="000000"/>
+              <w:right w:val="none" w:sz="0" w:space="0" w:color="000000"/>
+            </w:tcBorders>
+            <w:shd w:val="clear" w:color="auto" w:fill="FFFFFF"/>
+            <w:tcMar>
+              <w:top w:w="0" w:type="dxa"/>
+              <w:bottom w:w="0" w:type="dxa"/>
+              <w:left w:w="0" w:type="dxa"/>
+              <w:right w:w="0" w:type="dxa"/>
+            </w:tcMar>
+            <w:vAlign w:val="center"/>
+          </w:tcPr>
+          <w:p>
+            <w:pPr>
+              <w:pStyle w:val="Normal"/>
+              <w:jc w:val="left"/>
+              <w:pBdr>
+                <w:bottom w:val="none" w:sz="0" w:space="0" w:color="000000"/>
+                <w:top w:val="none" w:sz="0" w:space="0" w:color="000000"/>
+                <w:left w:val="none" w:sz="0" w:space="0" w:color="000000"/>
+                <w:right w:val="none" w:sz="0" w:space="0" w:color="000000"/>
+              </w:pBdr>
+              <w:spacing w:after="100" w:before="100" w:line="240"/>
+              <w:ind w:left="100" w:right="100" w:firstLine="0" w:firstLineChars="0"/>
+              <w:rPr>
+                <w:rFonts w:ascii="Arial" w:hAnsi="Arial" w:eastAsia="Arial" w:cs="Arial"/>
+                <w:i w:val="false"/>
+                <w:b w:val="false"/>
+                <w:u w:val="none"/>
+                <w:sz w:val="18"/>
+                <w:szCs w:val="18"/>
+                <w:color w:val="000000"/>
+              </w:rPr>
+            </w:pPr>
+            <w:r>
+              <w:rPr>
+                <w:rFonts w:ascii="Arial" w:hAnsi="Arial" w:eastAsia="Arial" w:cs="Arial"/>
+                <w:i w:val="false"/>
+                <w:b w:val="false"/>
+                <w:u w:val="none"/>
+                <w:sz w:val="18"/>
+                <w:szCs w:val="18"/>
+                <w:color w:val="000000"/>
+              </w:rPr>
+              <w:t xml:space="preserve"/>
+            </w:r>
+          </w:p>
+        </w:tc>
       </w:tr>
       <w:tr>
         <w:trPr>
@@ -5435,6 +6443,59 @@
             </w:r>
           </w:p>
         </w:tc>
+        <w:tc>
+          <w:tcPr>
+            <w:tcBorders>
+              <w:bottom w:val="single" w:sz="6" w:space="0" w:color="666666"/>
+              <w:top w:val="single" w:sz="6" w:space="0" w:color="666666"/>
+              <w:left w:val="none" w:sz="0" w:space="0" w:color="000000"/>
+              <w:right w:val="none" w:sz="0" w:space="0" w:color="000000"/>
+            </w:tcBorders>
+            <w:shd w:val="clear" w:color="auto" w:fill="FFFFFF"/>
+            <w:tcMar>
+              <w:top w:w="0" w:type="dxa"/>
+              <w:bottom w:w="0" w:type="dxa"/>
+              <w:left w:w="0" w:type="dxa"/>
+              <w:right w:w="0" w:type="dxa"/>
+            </w:tcMar>
+            <w:vAlign w:val="center"/>
+          </w:tcPr>
+          <w:p>
+            <w:pPr>
+              <w:pStyle w:val="Normal"/>
+              <w:jc w:val="left"/>
+              <w:pBdr>
+                <w:bottom w:val="none" w:sz="0" w:space="0" w:color="000000"/>
+                <w:top w:val="none" w:sz="0" w:space="0" w:color="000000"/>
+                <w:left w:val="none" w:sz="0" w:space="0" w:color="000000"/>
+                <w:right w:val="none" w:sz="0" w:space="0" w:color="000000"/>
+              </w:pBdr>
+              <w:spacing w:after="100" w:before="100" w:line="240"/>
+              <w:ind w:left="100" w:right="100" w:firstLine="0" w:firstLineChars="0"/>
+              <w:rPr>
+                <w:rFonts w:ascii="Arial" w:hAnsi="Arial" w:eastAsia="Arial" w:cs="Arial"/>
+                <w:i w:val="false"/>
+                <w:b w:val="false"/>
+                <w:u w:val="none"/>
+                <w:sz w:val="18"/>
+                <w:szCs w:val="18"/>
+                <w:color w:val="000000"/>
+              </w:rPr>
+            </w:pPr>
+            <w:r>
+              <w:rPr>
+                <w:rFonts w:ascii="Arial" w:hAnsi="Arial" w:eastAsia="Arial" w:cs="Arial"/>
+                <w:i w:val="false"/>
+                <w:b w:val="false"/>
+                <w:u w:val="none"/>
+                <w:sz w:val="18"/>
+                <w:szCs w:val="18"/>
+                <w:color w:val="000000"/>
+              </w:rPr>
+              <w:t xml:space="preserve"/>
+            </w:r>
+          </w:p>
+        </w:tc>
       </w:tr>
       <w:tr>
         <w:trPr>
@@ -5706,6 +6767,59 @@
             </w:r>
           </w:p>
         </w:tc>
+        <w:tc>
+          <w:tcPr>
+            <w:tcBorders>
+              <w:bottom w:val="single" w:sz="6" w:space="0" w:color="666666"/>
+              <w:top w:val="single" w:sz="6" w:space="0" w:color="666666"/>
+              <w:left w:val="none" w:sz="0" w:space="0" w:color="000000"/>
+              <w:right w:val="none" w:sz="0" w:space="0" w:color="000000"/>
+            </w:tcBorders>
+            <w:shd w:val="clear" w:color="auto" w:fill="FFFFFF"/>
+            <w:tcMar>
+              <w:top w:w="0" w:type="dxa"/>
+              <w:bottom w:w="0" w:type="dxa"/>
+              <w:left w:w="0" w:type="dxa"/>
+              <w:right w:w="0" w:type="dxa"/>
+            </w:tcMar>
+            <w:vAlign w:val="center"/>
+          </w:tcPr>
+          <w:p>
+            <w:pPr>
+              <w:pStyle w:val="Normal"/>
+              <w:jc w:val="left"/>
+              <w:pBdr>
+                <w:bottom w:val="none" w:sz="0" w:space="0" w:color="000000"/>
+                <w:top w:val="none" w:sz="0" w:space="0" w:color="000000"/>
+                <w:left w:val="none" w:sz="0" w:space="0" w:color="000000"/>
+                <w:right w:val="none" w:sz="0" w:space="0" w:color="000000"/>
+              </w:pBdr>
+              <w:spacing w:after="100" w:before="100" w:line="240"/>
+              <w:ind w:left="100" w:right="100" w:firstLine="0" w:firstLineChars="0"/>
+              <w:rPr>
+                <w:rFonts w:ascii="Arial" w:hAnsi="Arial" w:eastAsia="Arial" w:cs="Arial"/>
+                <w:i w:val="false"/>
+                <w:b w:val="false"/>
+                <w:u w:val="none"/>
+                <w:sz w:val="18"/>
+                <w:szCs w:val="18"/>
+                <w:color w:val="000000"/>
+              </w:rPr>
+            </w:pPr>
+            <w:r>
+              <w:rPr>
+                <w:rFonts w:ascii="Arial" w:hAnsi="Arial" w:eastAsia="Arial" w:cs="Arial"/>
+                <w:i w:val="false"/>
+                <w:b w:val="false"/>
+                <w:u w:val="none"/>
+                <w:sz w:val="18"/>
+                <w:szCs w:val="18"/>
+                <w:color w:val="000000"/>
+              </w:rPr>
+              <w:t xml:space="preserve">0.801</w:t>
+            </w:r>
+          </w:p>
+        </w:tc>
       </w:tr>
       <w:tr>
         <w:trPr>
@@ -5977,6 +7091,59 @@
             </w:r>
           </w:p>
         </w:tc>
+        <w:tc>
+          <w:tcPr>
+            <w:tcBorders>
+              <w:bottom w:val="single" w:sz="6" w:space="0" w:color="666666"/>
+              <w:top w:val="single" w:sz="6" w:space="0" w:color="666666"/>
+              <w:left w:val="none" w:sz="0" w:space="0" w:color="000000"/>
+              <w:right w:val="none" w:sz="0" w:space="0" w:color="000000"/>
+            </w:tcBorders>
+            <w:shd w:val="clear" w:color="auto" w:fill="FFFFFF"/>
+            <w:tcMar>
+              <w:top w:w="0" w:type="dxa"/>
+              <w:bottom w:w="0" w:type="dxa"/>
+              <w:left w:w="0" w:type="dxa"/>
+              <w:right w:w="0" w:type="dxa"/>
+            </w:tcMar>
+            <w:vAlign w:val="center"/>
+          </w:tcPr>
+          <w:p>
+            <w:pPr>
+              <w:pStyle w:val="Normal"/>
+              <w:jc w:val="left"/>
+              <w:pBdr>
+                <w:bottom w:val="none" w:sz="0" w:space="0" w:color="000000"/>
+                <w:top w:val="none" w:sz="0" w:space="0" w:color="000000"/>
+                <w:left w:val="none" w:sz="0" w:space="0" w:color="000000"/>
+                <w:right w:val="none" w:sz="0" w:space="0" w:color="000000"/>
+              </w:pBdr>
+              <w:spacing w:after="100" w:before="100" w:line="240"/>
+              <w:ind w:left="100" w:right="100" w:firstLine="0" w:firstLineChars="0"/>
+              <w:rPr>
+                <w:rFonts w:ascii="Arial" w:hAnsi="Arial" w:eastAsia="Arial" w:cs="Arial"/>
+                <w:i w:val="false"/>
+                <w:b w:val="false"/>
+                <w:u w:val="none"/>
+                <w:sz w:val="18"/>
+                <w:szCs w:val="18"/>
+                <w:color w:val="000000"/>
+              </w:rPr>
+            </w:pPr>
+            <w:r>
+              <w:rPr>
+                <w:rFonts w:ascii="Arial" w:hAnsi="Arial" w:eastAsia="Arial" w:cs="Arial"/>
+                <w:i w:val="false"/>
+                <w:b w:val="false"/>
+                <w:u w:val="none"/>
+                <w:sz w:val="18"/>
+                <w:szCs w:val="18"/>
+                <w:color w:val="000000"/>
+              </w:rPr>
+              <w:t xml:space="preserve"/>
+            </w:r>
+          </w:p>
+        </w:tc>
       </w:tr>
       <w:tr>
         <w:trPr>
@@ -6248,6 +7415,59 @@
             </w:r>
           </w:p>
         </w:tc>
+        <w:tc>
+          <w:tcPr>
+            <w:tcBorders>
+              <w:bottom w:val="single" w:sz="6" w:space="0" w:color="666666"/>
+              <w:top w:val="single" w:sz="6" w:space="0" w:color="666666"/>
+              <w:left w:val="none" w:sz="0" w:space="0" w:color="000000"/>
+              <w:right w:val="none" w:sz="0" w:space="0" w:color="000000"/>
+            </w:tcBorders>
+            <w:shd w:val="clear" w:color="auto" w:fill="FFFFFF"/>
+            <w:tcMar>
+              <w:top w:w="0" w:type="dxa"/>
+              <w:bottom w:w="0" w:type="dxa"/>
+              <w:left w:w="0" w:type="dxa"/>
+              <w:right w:w="0" w:type="dxa"/>
+            </w:tcMar>
+            <w:vAlign w:val="center"/>
+          </w:tcPr>
+          <w:p>
+            <w:pPr>
+              <w:pStyle w:val="Normal"/>
+              <w:jc w:val="left"/>
+              <w:pBdr>
+                <w:bottom w:val="none" w:sz="0" w:space="0" w:color="000000"/>
+                <w:top w:val="none" w:sz="0" w:space="0" w:color="000000"/>
+                <w:left w:val="none" w:sz="0" w:space="0" w:color="000000"/>
+                <w:right w:val="none" w:sz="0" w:space="0" w:color="000000"/>
+              </w:pBdr>
+              <w:spacing w:after="100" w:before="100" w:line="240"/>
+              <w:ind w:left="100" w:right="100" w:firstLine="0" w:firstLineChars="0"/>
+              <w:rPr>
+                <w:rFonts w:ascii="Arial" w:hAnsi="Arial" w:eastAsia="Arial" w:cs="Arial"/>
+                <w:i w:val="false"/>
+                <w:b w:val="false"/>
+                <w:u w:val="none"/>
+                <w:sz w:val="18"/>
+                <w:szCs w:val="18"/>
+                <w:color w:val="000000"/>
+              </w:rPr>
+            </w:pPr>
+            <w:r>
+              <w:rPr>
+                <w:rFonts w:ascii="Arial" w:hAnsi="Arial" w:eastAsia="Arial" w:cs="Arial"/>
+                <w:i w:val="false"/>
+                <w:b w:val="false"/>
+                <w:u w:val="none"/>
+                <w:sz w:val="18"/>
+                <w:szCs w:val="18"/>
+                <w:color w:val="000000"/>
+              </w:rPr>
+              <w:t xml:space="preserve"/>
+            </w:r>
+          </w:p>
+        </w:tc>
       </w:tr>
       <w:tr>
         <w:trPr>
@@ -6519,6 +7739,59 @@
             </w:r>
           </w:p>
         </w:tc>
+        <w:tc>
+          <w:tcPr>
+            <w:tcBorders>
+              <w:bottom w:val="single" w:sz="6" w:space="0" w:color="666666"/>
+              <w:top w:val="single" w:sz="6" w:space="0" w:color="666666"/>
+              <w:left w:val="none" w:sz="0" w:space="0" w:color="000000"/>
+              <w:right w:val="none" w:sz="0" w:space="0" w:color="000000"/>
+            </w:tcBorders>
+            <w:shd w:val="clear" w:color="auto" w:fill="FFFFFF"/>
+            <w:tcMar>
+              <w:top w:w="0" w:type="dxa"/>
+              <w:bottom w:w="0" w:type="dxa"/>
+              <w:left w:w="0" w:type="dxa"/>
+              <w:right w:w="0" w:type="dxa"/>
+            </w:tcMar>
+            <w:vAlign w:val="center"/>
+          </w:tcPr>
+          <w:p>
+            <w:pPr>
+              <w:pStyle w:val="Normal"/>
+              <w:jc w:val="left"/>
+              <w:pBdr>
+                <w:bottom w:val="none" w:sz="0" w:space="0" w:color="000000"/>
+                <w:top w:val="none" w:sz="0" w:space="0" w:color="000000"/>
+                <w:left w:val="none" w:sz="0" w:space="0" w:color="000000"/>
+                <w:right w:val="none" w:sz="0" w:space="0" w:color="000000"/>
+              </w:pBdr>
+              <w:spacing w:after="100" w:before="100" w:line="240"/>
+              <w:ind w:left="100" w:right="100" w:firstLine="0" w:firstLineChars="0"/>
+              <w:rPr>
+                <w:rFonts w:ascii="Arial" w:hAnsi="Arial" w:eastAsia="Arial" w:cs="Arial"/>
+                <w:i w:val="false"/>
+                <w:b w:val="false"/>
+                <w:u w:val="none"/>
+                <w:sz w:val="18"/>
+                <w:szCs w:val="18"/>
+                <w:color w:val="000000"/>
+              </w:rPr>
+            </w:pPr>
+            <w:r>
+              <w:rPr>
+                <w:rFonts w:ascii="Arial" w:hAnsi="Arial" w:eastAsia="Arial" w:cs="Arial"/>
+                <w:i w:val="false"/>
+                <w:b w:val="false"/>
+                <w:u w:val="none"/>
+                <w:sz w:val="18"/>
+                <w:szCs w:val="18"/>
+                <w:color w:val="000000"/>
+              </w:rPr>
+              <w:t xml:space="preserve">0.666</w:t>
+            </w:r>
+          </w:p>
+        </w:tc>
       </w:tr>
       <w:tr>
         <w:trPr>
@@ -6790,6 +8063,59 @@
             </w:r>
           </w:p>
         </w:tc>
+        <w:tc>
+          <w:tcPr>
+            <w:tcBorders>
+              <w:bottom w:val="single" w:sz="6" w:space="0" w:color="666666"/>
+              <w:top w:val="single" w:sz="6" w:space="0" w:color="666666"/>
+              <w:left w:val="none" w:sz="0" w:space="0" w:color="000000"/>
+              <w:right w:val="none" w:sz="0" w:space="0" w:color="000000"/>
+            </w:tcBorders>
+            <w:shd w:val="clear" w:color="auto" w:fill="FFFFFF"/>
+            <w:tcMar>
+              <w:top w:w="0" w:type="dxa"/>
+              <w:bottom w:w="0" w:type="dxa"/>
+              <w:left w:w="0" w:type="dxa"/>
+              <w:right w:w="0" w:type="dxa"/>
+            </w:tcMar>
+            <w:vAlign w:val="center"/>
+          </w:tcPr>
+          <w:p>
+            <w:pPr>
+              <w:pStyle w:val="Normal"/>
+              <w:jc w:val="left"/>
+              <w:pBdr>
+                <w:bottom w:val="none" w:sz="0" w:space="0" w:color="000000"/>
+                <w:top w:val="none" w:sz="0" w:space="0" w:color="000000"/>
+                <w:left w:val="none" w:sz="0" w:space="0" w:color="000000"/>
+                <w:right w:val="none" w:sz="0" w:space="0" w:color="000000"/>
+              </w:pBdr>
+              <w:spacing w:after="100" w:before="100" w:line="240"/>
+              <w:ind w:left="100" w:right="100" w:firstLine="0" w:firstLineChars="0"/>
+              <w:rPr>
+                <w:rFonts w:ascii="Arial" w:hAnsi="Arial" w:eastAsia="Arial" w:cs="Arial"/>
+                <w:i w:val="false"/>
+                <w:b w:val="false"/>
+                <w:u w:val="none"/>
+                <w:sz w:val="18"/>
+                <w:szCs w:val="18"/>
+                <w:color w:val="000000"/>
+              </w:rPr>
+            </w:pPr>
+            <w:r>
+              <w:rPr>
+                <w:rFonts w:ascii="Arial" w:hAnsi="Arial" w:eastAsia="Arial" w:cs="Arial"/>
+                <w:i w:val="false"/>
+                <w:b w:val="false"/>
+                <w:u w:val="none"/>
+                <w:sz w:val="18"/>
+                <w:szCs w:val="18"/>
+                <w:color w:val="000000"/>
+              </w:rPr>
+              <w:t xml:space="preserve"/>
+            </w:r>
+          </w:p>
+        </w:tc>
       </w:tr>
       <w:tr>
         <w:trPr>
@@ -7061,6 +8387,59 @@
             </w:r>
           </w:p>
         </w:tc>
+        <w:tc>
+          <w:tcPr>
+            <w:tcBorders>
+              <w:bottom w:val="single" w:sz="6" w:space="0" w:color="666666"/>
+              <w:top w:val="single" w:sz="6" w:space="0" w:color="666666"/>
+              <w:left w:val="none" w:sz="0" w:space="0" w:color="000000"/>
+              <w:right w:val="none" w:sz="0" w:space="0" w:color="000000"/>
+            </w:tcBorders>
+            <w:shd w:val="clear" w:color="auto" w:fill="FFFFFF"/>
+            <w:tcMar>
+              <w:top w:w="0" w:type="dxa"/>
+              <w:bottom w:w="0" w:type="dxa"/>
+              <w:left w:w="0" w:type="dxa"/>
+              <w:right w:w="0" w:type="dxa"/>
+            </w:tcMar>
+            <w:vAlign w:val="center"/>
+          </w:tcPr>
+          <w:p>
+            <w:pPr>
+              <w:pStyle w:val="Normal"/>
+              <w:jc w:val="left"/>
+              <w:pBdr>
+                <w:bottom w:val="none" w:sz="0" w:space="0" w:color="000000"/>
+                <w:top w:val="none" w:sz="0" w:space="0" w:color="000000"/>
+                <w:left w:val="none" w:sz="0" w:space="0" w:color="000000"/>
+                <w:right w:val="none" w:sz="0" w:space="0" w:color="000000"/>
+              </w:pBdr>
+              <w:spacing w:after="100" w:before="100" w:line="240"/>
+              <w:ind w:left="100" w:right="100" w:firstLine="0" w:firstLineChars="0"/>
+              <w:rPr>
+                <w:rFonts w:ascii="Arial" w:hAnsi="Arial" w:eastAsia="Arial" w:cs="Arial"/>
+                <w:i w:val="false"/>
+                <w:b w:val="false"/>
+                <w:u w:val="none"/>
+                <w:sz w:val="18"/>
+                <w:szCs w:val="18"/>
+                <w:color w:val="000000"/>
+              </w:rPr>
+            </w:pPr>
+            <w:r>
+              <w:rPr>
+                <w:rFonts w:ascii="Arial" w:hAnsi="Arial" w:eastAsia="Arial" w:cs="Arial"/>
+                <w:i w:val="false"/>
+                <w:b w:val="false"/>
+                <w:u w:val="none"/>
+                <w:sz w:val="18"/>
+                <w:szCs w:val="18"/>
+                <w:color w:val="000000"/>
+              </w:rPr>
+              <w:t xml:space="preserve"/>
+            </w:r>
+          </w:p>
+        </w:tc>
       </w:tr>
       <w:tr>
         <w:trPr>
@@ -7332,6 +8711,59 @@
             </w:r>
           </w:p>
         </w:tc>
+        <w:tc>
+          <w:tcPr>
+            <w:tcBorders>
+              <w:bottom w:val="single" w:sz="6" w:space="0" w:color="666666"/>
+              <w:top w:val="single" w:sz="6" w:space="0" w:color="666666"/>
+              <w:left w:val="none" w:sz="0" w:space="0" w:color="000000"/>
+              <w:right w:val="none" w:sz="0" w:space="0" w:color="000000"/>
+            </w:tcBorders>
+            <w:shd w:val="clear" w:color="auto" w:fill="FFFFFF"/>
+            <w:tcMar>
+              <w:top w:w="0" w:type="dxa"/>
+              <w:bottom w:w="0" w:type="dxa"/>
+              <w:left w:w="0" w:type="dxa"/>
+              <w:right w:w="0" w:type="dxa"/>
+            </w:tcMar>
+            <w:vAlign w:val="center"/>
+          </w:tcPr>
+          <w:p>
+            <w:pPr>
+              <w:pStyle w:val="Normal"/>
+              <w:jc w:val="left"/>
+              <w:pBdr>
+                <w:bottom w:val="none" w:sz="0" w:space="0" w:color="000000"/>
+                <w:top w:val="none" w:sz="0" w:space="0" w:color="000000"/>
+                <w:left w:val="none" w:sz="0" w:space="0" w:color="000000"/>
+                <w:right w:val="none" w:sz="0" w:space="0" w:color="000000"/>
+              </w:pBdr>
+              <w:spacing w:after="100" w:before="100" w:line="240"/>
+              <w:ind w:left="100" w:right="100" w:firstLine="0" w:firstLineChars="0"/>
+              <w:rPr>
+                <w:rFonts w:ascii="Arial" w:hAnsi="Arial" w:eastAsia="Arial" w:cs="Arial"/>
+                <w:i w:val="false"/>
+                <w:b w:val="false"/>
+                <w:u w:val="none"/>
+                <w:sz w:val="18"/>
+                <w:szCs w:val="18"/>
+                <w:color w:val="000000"/>
+              </w:rPr>
+            </w:pPr>
+            <w:r>
+              <w:rPr>
+                <w:rFonts w:ascii="Arial" w:hAnsi="Arial" w:eastAsia="Arial" w:cs="Arial"/>
+                <w:i w:val="false"/>
+                <w:b w:val="false"/>
+                <w:u w:val="none"/>
+                <w:sz w:val="18"/>
+                <w:szCs w:val="18"/>
+                <w:color w:val="000000"/>
+              </w:rPr>
+              <w:t xml:space="preserve">0.955</w:t>
+            </w:r>
+          </w:p>
+        </w:tc>
       </w:tr>
       <w:tr>
         <w:trPr>
@@ -7603,6 +9035,59 @@
             </w:r>
           </w:p>
         </w:tc>
+        <w:tc>
+          <w:tcPr>
+            <w:tcBorders>
+              <w:bottom w:val="single" w:sz="6" w:space="0" w:color="666666"/>
+              <w:top w:val="single" w:sz="6" w:space="0" w:color="666666"/>
+              <w:left w:val="none" w:sz="0" w:space="0" w:color="000000"/>
+              <w:right w:val="none" w:sz="0" w:space="0" w:color="000000"/>
+            </w:tcBorders>
+            <w:shd w:val="clear" w:color="auto" w:fill="FFFFFF"/>
+            <w:tcMar>
+              <w:top w:w="0" w:type="dxa"/>
+              <w:bottom w:w="0" w:type="dxa"/>
+              <w:left w:w="0" w:type="dxa"/>
+              <w:right w:w="0" w:type="dxa"/>
+            </w:tcMar>
+            <w:vAlign w:val="center"/>
+          </w:tcPr>
+          <w:p>
+            <w:pPr>
+              <w:pStyle w:val="Normal"/>
+              <w:jc w:val="left"/>
+              <w:pBdr>
+                <w:bottom w:val="none" w:sz="0" w:space="0" w:color="000000"/>
+                <w:top w:val="none" w:sz="0" w:space="0" w:color="000000"/>
+                <w:left w:val="none" w:sz="0" w:space="0" w:color="000000"/>
+                <w:right w:val="none" w:sz="0" w:space="0" w:color="000000"/>
+              </w:pBdr>
+              <w:spacing w:after="100" w:before="100" w:line="240"/>
+              <w:ind w:left="100" w:right="100" w:firstLine="0" w:firstLineChars="0"/>
+              <w:rPr>
+                <w:rFonts w:ascii="Arial" w:hAnsi="Arial" w:eastAsia="Arial" w:cs="Arial"/>
+                <w:i w:val="false"/>
+                <w:b w:val="false"/>
+                <w:u w:val="none"/>
+                <w:sz w:val="18"/>
+                <w:szCs w:val="18"/>
+                <w:color w:val="000000"/>
+              </w:rPr>
+            </w:pPr>
+            <w:r>
+              <w:rPr>
+                <w:rFonts w:ascii="Arial" w:hAnsi="Arial" w:eastAsia="Arial" w:cs="Arial"/>
+                <w:i w:val="false"/>
+                <w:b w:val="false"/>
+                <w:u w:val="none"/>
+                <w:sz w:val="18"/>
+                <w:szCs w:val="18"/>
+                <w:color w:val="000000"/>
+              </w:rPr>
+              <w:t xml:space="preserve"/>
+            </w:r>
+          </w:p>
+        </w:tc>
       </w:tr>
       <w:tr>
         <w:trPr>
@@ -7874,6 +9359,59 @@
             </w:r>
           </w:p>
         </w:tc>
+        <w:tc>
+          <w:tcPr>
+            <w:tcBorders>
+              <w:bottom w:val="single" w:sz="6" w:space="0" w:color="666666"/>
+              <w:top w:val="single" w:sz="6" w:space="0" w:color="666666"/>
+              <w:left w:val="none" w:sz="0" w:space="0" w:color="000000"/>
+              <w:right w:val="none" w:sz="0" w:space="0" w:color="000000"/>
+            </w:tcBorders>
+            <w:shd w:val="clear" w:color="auto" w:fill="FFFFFF"/>
+            <w:tcMar>
+              <w:top w:w="0" w:type="dxa"/>
+              <w:bottom w:w="0" w:type="dxa"/>
+              <w:left w:w="0" w:type="dxa"/>
+              <w:right w:w="0" w:type="dxa"/>
+            </w:tcMar>
+            <w:vAlign w:val="center"/>
+          </w:tcPr>
+          <w:p>
+            <w:pPr>
+              <w:pStyle w:val="Normal"/>
+              <w:jc w:val="left"/>
+              <w:pBdr>
+                <w:bottom w:val="none" w:sz="0" w:space="0" w:color="000000"/>
+                <w:top w:val="none" w:sz="0" w:space="0" w:color="000000"/>
+                <w:left w:val="none" w:sz="0" w:space="0" w:color="000000"/>
+                <w:right w:val="none" w:sz="0" w:space="0" w:color="000000"/>
+              </w:pBdr>
+              <w:spacing w:after="100" w:before="100" w:line="240"/>
+              <w:ind w:left="100" w:right="100" w:firstLine="0" w:firstLineChars="0"/>
+              <w:rPr>
+                <w:rFonts w:ascii="Arial" w:hAnsi="Arial" w:eastAsia="Arial" w:cs="Arial"/>
+                <w:i w:val="false"/>
+                <w:b w:val="false"/>
+                <w:u w:val="none"/>
+                <w:sz w:val="18"/>
+                <w:szCs w:val="18"/>
+                <w:color w:val="000000"/>
+              </w:rPr>
+            </w:pPr>
+            <w:r>
+              <w:rPr>
+                <w:rFonts w:ascii="Arial" w:hAnsi="Arial" w:eastAsia="Arial" w:cs="Arial"/>
+                <w:i w:val="false"/>
+                <w:b w:val="false"/>
+                <w:u w:val="none"/>
+                <w:sz w:val="18"/>
+                <w:szCs w:val="18"/>
+                <w:color w:val="000000"/>
+              </w:rPr>
+              <w:t xml:space="preserve"/>
+            </w:r>
+          </w:p>
+        </w:tc>
       </w:tr>
       <w:tr>
         <w:trPr>
@@ -8145,6 +9683,59 @@
             </w:r>
           </w:p>
         </w:tc>
+        <w:tc>
+          <w:tcPr>
+            <w:tcBorders>
+              <w:bottom w:val="single" w:sz="6" w:space="0" w:color="666666"/>
+              <w:top w:val="single" w:sz="6" w:space="0" w:color="666666"/>
+              <w:left w:val="none" w:sz="0" w:space="0" w:color="000000"/>
+              <w:right w:val="none" w:sz="0" w:space="0" w:color="000000"/>
+            </w:tcBorders>
+            <w:shd w:val="clear" w:color="auto" w:fill="FFFFFF"/>
+            <w:tcMar>
+              <w:top w:w="0" w:type="dxa"/>
+              <w:bottom w:w="0" w:type="dxa"/>
+              <w:left w:w="0" w:type="dxa"/>
+              <w:right w:w="0" w:type="dxa"/>
+            </w:tcMar>
+            <w:vAlign w:val="center"/>
+          </w:tcPr>
+          <w:p>
+            <w:pPr>
+              <w:pStyle w:val="Normal"/>
+              <w:jc w:val="left"/>
+              <w:pBdr>
+                <w:bottom w:val="none" w:sz="0" w:space="0" w:color="000000"/>
+                <w:top w:val="none" w:sz="0" w:space="0" w:color="000000"/>
+                <w:left w:val="none" w:sz="0" w:space="0" w:color="000000"/>
+                <w:right w:val="none" w:sz="0" w:space="0" w:color="000000"/>
+              </w:pBdr>
+              <w:spacing w:after="100" w:before="100" w:line="240"/>
+              <w:ind w:left="100" w:right="100" w:firstLine="0" w:firstLineChars="0"/>
+              <w:rPr>
+                <w:rFonts w:ascii="Arial" w:hAnsi="Arial" w:eastAsia="Arial" w:cs="Arial"/>
+                <w:i w:val="false"/>
+                <w:b w:val="false"/>
+                <w:u w:val="none"/>
+                <w:sz w:val="18"/>
+                <w:szCs w:val="18"/>
+                <w:color w:val="000000"/>
+              </w:rPr>
+            </w:pPr>
+            <w:r>
+              <w:rPr>
+                <w:rFonts w:ascii="Arial" w:hAnsi="Arial" w:eastAsia="Arial" w:cs="Arial"/>
+                <w:i w:val="false"/>
+                <w:b w:val="false"/>
+                <w:u w:val="none"/>
+                <w:sz w:val="18"/>
+                <w:szCs w:val="18"/>
+                <w:color w:val="000000"/>
+              </w:rPr>
+              <w:t xml:space="preserve">0.296</w:t>
+            </w:r>
+          </w:p>
+        </w:tc>
       </w:tr>
       <w:tr>
         <w:trPr>
@@ -8416,6 +10007,59 @@
             </w:r>
           </w:p>
         </w:tc>
+        <w:tc>
+          <w:tcPr>
+            <w:tcBorders>
+              <w:bottom w:val="single" w:sz="6" w:space="0" w:color="666666"/>
+              <w:top w:val="single" w:sz="6" w:space="0" w:color="666666"/>
+              <w:left w:val="none" w:sz="0" w:space="0" w:color="000000"/>
+              <w:right w:val="none" w:sz="0" w:space="0" w:color="000000"/>
+            </w:tcBorders>
+            <w:shd w:val="clear" w:color="auto" w:fill="FFFFFF"/>
+            <w:tcMar>
+              <w:top w:w="0" w:type="dxa"/>
+              <w:bottom w:w="0" w:type="dxa"/>
+              <w:left w:w="0" w:type="dxa"/>
+              <w:right w:w="0" w:type="dxa"/>
+            </w:tcMar>
+            <w:vAlign w:val="center"/>
+          </w:tcPr>
+          <w:p>
+            <w:pPr>
+              <w:pStyle w:val="Normal"/>
+              <w:jc w:val="left"/>
+              <w:pBdr>
+                <w:bottom w:val="none" w:sz="0" w:space="0" w:color="000000"/>
+                <w:top w:val="none" w:sz="0" w:space="0" w:color="000000"/>
+                <w:left w:val="none" w:sz="0" w:space="0" w:color="000000"/>
+                <w:right w:val="none" w:sz="0" w:space="0" w:color="000000"/>
+              </w:pBdr>
+              <w:spacing w:after="100" w:before="100" w:line="240"/>
+              <w:ind w:left="100" w:right="100" w:firstLine="0" w:firstLineChars="0"/>
+              <w:rPr>
+                <w:rFonts w:ascii="Arial" w:hAnsi="Arial" w:eastAsia="Arial" w:cs="Arial"/>
+                <w:i w:val="false"/>
+                <w:b w:val="false"/>
+                <w:u w:val="none"/>
+                <w:sz w:val="18"/>
+                <w:szCs w:val="18"/>
+                <w:color w:val="000000"/>
+              </w:rPr>
+            </w:pPr>
+            <w:r>
+              <w:rPr>
+                <w:rFonts w:ascii="Arial" w:hAnsi="Arial" w:eastAsia="Arial" w:cs="Arial"/>
+                <w:i w:val="false"/>
+                <w:b w:val="false"/>
+                <w:u w:val="none"/>
+                <w:sz w:val="18"/>
+                <w:szCs w:val="18"/>
+                <w:color w:val="000000"/>
+              </w:rPr>
+              <w:t xml:space="preserve"/>
+            </w:r>
+          </w:p>
+        </w:tc>
       </w:tr>
       <w:tr>
         <w:trPr>
@@ -8687,6 +10331,59 @@
             </w:r>
           </w:p>
         </w:tc>
+        <w:tc>
+          <w:tcPr>
+            <w:tcBorders>
+              <w:bottom w:val="single" w:sz="6" w:space="0" w:color="666666"/>
+              <w:top w:val="single" w:sz="6" w:space="0" w:color="666666"/>
+              <w:left w:val="none" w:sz="0" w:space="0" w:color="000000"/>
+              <w:right w:val="none" w:sz="0" w:space="0" w:color="000000"/>
+            </w:tcBorders>
+            <w:shd w:val="clear" w:color="auto" w:fill="FFFFFF"/>
+            <w:tcMar>
+              <w:top w:w="0" w:type="dxa"/>
+              <w:bottom w:w="0" w:type="dxa"/>
+              <w:left w:w="0" w:type="dxa"/>
+              <w:right w:w="0" w:type="dxa"/>
+            </w:tcMar>
+            <w:vAlign w:val="center"/>
+          </w:tcPr>
+          <w:p>
+            <w:pPr>
+              <w:pStyle w:val="Normal"/>
+              <w:jc w:val="left"/>
+              <w:pBdr>
+                <w:bottom w:val="none" w:sz="0" w:space="0" w:color="000000"/>
+                <w:top w:val="none" w:sz="0" w:space="0" w:color="000000"/>
+                <w:left w:val="none" w:sz="0" w:space="0" w:color="000000"/>
+                <w:right w:val="none" w:sz="0" w:space="0" w:color="000000"/>
+              </w:pBdr>
+              <w:spacing w:after="100" w:before="100" w:line="240"/>
+              <w:ind w:left="100" w:right="100" w:firstLine="0" w:firstLineChars="0"/>
+              <w:rPr>
+                <w:rFonts w:ascii="Arial" w:hAnsi="Arial" w:eastAsia="Arial" w:cs="Arial"/>
+                <w:i w:val="false"/>
+                <w:b w:val="false"/>
+                <w:u w:val="none"/>
+                <w:sz w:val="18"/>
+                <w:szCs w:val="18"/>
+                <w:color w:val="000000"/>
+              </w:rPr>
+            </w:pPr>
+            <w:r>
+              <w:rPr>
+                <w:rFonts w:ascii="Arial" w:hAnsi="Arial" w:eastAsia="Arial" w:cs="Arial"/>
+                <w:i w:val="false"/>
+                <w:b w:val="false"/>
+                <w:u w:val="none"/>
+                <w:sz w:val="18"/>
+                <w:szCs w:val="18"/>
+                <w:color w:val="000000"/>
+              </w:rPr>
+              <w:t xml:space="preserve"/>
+            </w:r>
+          </w:p>
+        </w:tc>
       </w:tr>
       <w:tr>
         <w:trPr>
@@ -8958,6 +10655,59 @@
             </w:r>
           </w:p>
         </w:tc>
+        <w:tc>
+          <w:tcPr>
+            <w:tcBorders>
+              <w:bottom w:val="single" w:sz="6" w:space="0" w:color="666666"/>
+              <w:top w:val="single" w:sz="6" w:space="0" w:color="666666"/>
+              <w:left w:val="none" w:sz="0" w:space="0" w:color="000000"/>
+              <w:right w:val="none" w:sz="0" w:space="0" w:color="000000"/>
+            </w:tcBorders>
+            <w:shd w:val="clear" w:color="auto" w:fill="FFFFFF"/>
+            <w:tcMar>
+              <w:top w:w="0" w:type="dxa"/>
+              <w:bottom w:w="0" w:type="dxa"/>
+              <w:left w:w="0" w:type="dxa"/>
+              <w:right w:w="0" w:type="dxa"/>
+            </w:tcMar>
+            <w:vAlign w:val="center"/>
+          </w:tcPr>
+          <w:p>
+            <w:pPr>
+              <w:pStyle w:val="Normal"/>
+              <w:jc w:val="left"/>
+              <w:pBdr>
+                <w:bottom w:val="none" w:sz="0" w:space="0" w:color="000000"/>
+                <w:top w:val="none" w:sz="0" w:space="0" w:color="000000"/>
+                <w:left w:val="none" w:sz="0" w:space="0" w:color="000000"/>
+                <w:right w:val="none" w:sz="0" w:space="0" w:color="000000"/>
+              </w:pBdr>
+              <w:spacing w:after="100" w:before="100" w:line="240"/>
+              <w:ind w:left="100" w:right="100" w:firstLine="0" w:firstLineChars="0"/>
+              <w:rPr>
+                <w:rFonts w:ascii="Arial" w:hAnsi="Arial" w:eastAsia="Arial" w:cs="Arial"/>
+                <w:i w:val="false"/>
+                <w:b w:val="false"/>
+                <w:u w:val="none"/>
+                <w:sz w:val="18"/>
+                <w:szCs w:val="18"/>
+                <w:color w:val="000000"/>
+              </w:rPr>
+            </w:pPr>
+            <w:r>
+              <w:rPr>
+                <w:rFonts w:ascii="Arial" w:hAnsi="Arial" w:eastAsia="Arial" w:cs="Arial"/>
+                <w:i w:val="false"/>
+                <w:b w:val="false"/>
+                <w:u w:val="none"/>
+                <w:sz w:val="18"/>
+                <w:szCs w:val="18"/>
+                <w:color w:val="000000"/>
+              </w:rPr>
+              <w:t xml:space="preserve">0.549</w:t>
+            </w:r>
+          </w:p>
+        </w:tc>
       </w:tr>
       <w:tr>
         <w:trPr>
@@ -9229,6 +10979,59 @@
             </w:r>
           </w:p>
         </w:tc>
+        <w:tc>
+          <w:tcPr>
+            <w:tcBorders>
+              <w:bottom w:val="single" w:sz="6" w:space="0" w:color="666666"/>
+              <w:top w:val="single" w:sz="6" w:space="0" w:color="666666"/>
+              <w:left w:val="none" w:sz="0" w:space="0" w:color="000000"/>
+              <w:right w:val="none" w:sz="0" w:space="0" w:color="000000"/>
+            </w:tcBorders>
+            <w:shd w:val="clear" w:color="auto" w:fill="FFFFFF"/>
+            <w:tcMar>
+              <w:top w:w="0" w:type="dxa"/>
+              <w:bottom w:w="0" w:type="dxa"/>
+              <w:left w:w="0" w:type="dxa"/>
+              <w:right w:w="0" w:type="dxa"/>
+            </w:tcMar>
+            <w:vAlign w:val="center"/>
+          </w:tcPr>
+          <w:p>
+            <w:pPr>
+              <w:pStyle w:val="Normal"/>
+              <w:jc w:val="left"/>
+              <w:pBdr>
+                <w:bottom w:val="none" w:sz="0" w:space="0" w:color="000000"/>
+                <w:top w:val="none" w:sz="0" w:space="0" w:color="000000"/>
+                <w:left w:val="none" w:sz="0" w:space="0" w:color="000000"/>
+                <w:right w:val="none" w:sz="0" w:space="0" w:color="000000"/>
+              </w:pBdr>
+              <w:spacing w:after="100" w:before="100" w:line="240"/>
+              <w:ind w:left="100" w:right="100" w:firstLine="0" w:firstLineChars="0"/>
+              <w:rPr>
+                <w:rFonts w:ascii="Arial" w:hAnsi="Arial" w:eastAsia="Arial" w:cs="Arial"/>
+                <w:i w:val="false"/>
+                <w:b w:val="false"/>
+                <w:u w:val="none"/>
+                <w:sz w:val="18"/>
+                <w:szCs w:val="18"/>
+                <w:color w:val="000000"/>
+              </w:rPr>
+            </w:pPr>
+            <w:r>
+              <w:rPr>
+                <w:rFonts w:ascii="Arial" w:hAnsi="Arial" w:eastAsia="Arial" w:cs="Arial"/>
+                <w:i w:val="false"/>
+                <w:b w:val="false"/>
+                <w:u w:val="none"/>
+                <w:sz w:val="18"/>
+                <w:szCs w:val="18"/>
+                <w:color w:val="000000"/>
+              </w:rPr>
+              <w:t xml:space="preserve"/>
+            </w:r>
+          </w:p>
+        </w:tc>
       </w:tr>
       <w:tr>
         <w:trPr>
@@ -9500,6 +11303,59 @@
             </w:r>
           </w:p>
         </w:tc>
+        <w:tc>
+          <w:tcPr>
+            <w:tcBorders>
+              <w:bottom w:val="single" w:sz="6" w:space="0" w:color="666666"/>
+              <w:top w:val="single" w:sz="6" w:space="0" w:color="666666"/>
+              <w:left w:val="none" w:sz="0" w:space="0" w:color="000000"/>
+              <w:right w:val="none" w:sz="0" w:space="0" w:color="000000"/>
+            </w:tcBorders>
+            <w:shd w:val="clear" w:color="auto" w:fill="FFFFFF"/>
+            <w:tcMar>
+              <w:top w:w="0" w:type="dxa"/>
+              <w:bottom w:w="0" w:type="dxa"/>
+              <w:left w:w="0" w:type="dxa"/>
+              <w:right w:w="0" w:type="dxa"/>
+            </w:tcMar>
+            <w:vAlign w:val="center"/>
+          </w:tcPr>
+          <w:p>
+            <w:pPr>
+              <w:pStyle w:val="Normal"/>
+              <w:jc w:val="left"/>
+              <w:pBdr>
+                <w:bottom w:val="none" w:sz="0" w:space="0" w:color="000000"/>
+                <w:top w:val="none" w:sz="0" w:space="0" w:color="000000"/>
+                <w:left w:val="none" w:sz="0" w:space="0" w:color="000000"/>
+                <w:right w:val="none" w:sz="0" w:space="0" w:color="000000"/>
+              </w:pBdr>
+              <w:spacing w:after="100" w:before="100" w:line="240"/>
+              <w:ind w:left="100" w:right="100" w:firstLine="0" w:firstLineChars="0"/>
+              <w:rPr>
+                <w:rFonts w:ascii="Arial" w:hAnsi="Arial" w:eastAsia="Arial" w:cs="Arial"/>
+                <w:i w:val="false"/>
+                <w:b w:val="false"/>
+                <w:u w:val="none"/>
+                <w:sz w:val="18"/>
+                <w:szCs w:val="18"/>
+                <w:color w:val="000000"/>
+              </w:rPr>
+            </w:pPr>
+            <w:r>
+              <w:rPr>
+                <w:rFonts w:ascii="Arial" w:hAnsi="Arial" w:eastAsia="Arial" w:cs="Arial"/>
+                <w:i w:val="false"/>
+                <w:b w:val="false"/>
+                <w:u w:val="none"/>
+                <w:sz w:val="18"/>
+                <w:szCs w:val="18"/>
+                <w:color w:val="000000"/>
+              </w:rPr>
+              <w:t xml:space="preserve"/>
+            </w:r>
+          </w:p>
+        </w:tc>
       </w:tr>
       <w:tr>
         <w:trPr>
@@ -9771,6 +11627,59 @@
             </w:r>
           </w:p>
         </w:tc>
+        <w:tc>
+          <w:tcPr>
+            <w:tcBorders>
+              <w:bottom w:val="single" w:sz="6" w:space="0" w:color="666666"/>
+              <w:top w:val="single" w:sz="6" w:space="0" w:color="666666"/>
+              <w:left w:val="none" w:sz="0" w:space="0" w:color="000000"/>
+              <w:right w:val="none" w:sz="0" w:space="0" w:color="000000"/>
+            </w:tcBorders>
+            <w:shd w:val="clear" w:color="auto" w:fill="FFFFFF"/>
+            <w:tcMar>
+              <w:top w:w="0" w:type="dxa"/>
+              <w:bottom w:w="0" w:type="dxa"/>
+              <w:left w:w="0" w:type="dxa"/>
+              <w:right w:w="0" w:type="dxa"/>
+            </w:tcMar>
+            <w:vAlign w:val="center"/>
+          </w:tcPr>
+          <w:p>
+            <w:pPr>
+              <w:pStyle w:val="Normal"/>
+              <w:jc w:val="left"/>
+              <w:pBdr>
+                <w:bottom w:val="none" w:sz="0" w:space="0" w:color="000000"/>
+                <w:top w:val="none" w:sz="0" w:space="0" w:color="000000"/>
+                <w:left w:val="none" w:sz="0" w:space="0" w:color="000000"/>
+                <w:right w:val="none" w:sz="0" w:space="0" w:color="000000"/>
+              </w:pBdr>
+              <w:spacing w:after="100" w:before="100" w:line="240"/>
+              <w:ind w:left="100" w:right="100" w:firstLine="0" w:firstLineChars="0"/>
+              <w:rPr>
+                <w:rFonts w:ascii="Arial" w:hAnsi="Arial" w:eastAsia="Arial" w:cs="Arial"/>
+                <w:i w:val="false"/>
+                <w:b w:val="false"/>
+                <w:u w:val="none"/>
+                <w:sz w:val="18"/>
+                <w:szCs w:val="18"/>
+                <w:color w:val="000000"/>
+              </w:rPr>
+            </w:pPr>
+            <w:r>
+              <w:rPr>
+                <w:rFonts w:ascii="Arial" w:hAnsi="Arial" w:eastAsia="Arial" w:cs="Arial"/>
+                <w:i w:val="false"/>
+                <w:b w:val="false"/>
+                <w:u w:val="none"/>
+                <w:sz w:val="18"/>
+                <w:szCs w:val="18"/>
+                <w:color w:val="000000"/>
+              </w:rPr>
+              <w:t xml:space="preserve">0.801</w:t>
+            </w:r>
+          </w:p>
+        </w:tc>
       </w:tr>
       <w:tr>
         <w:trPr>
@@ -10042,6 +11951,59 @@
             </w:r>
           </w:p>
         </w:tc>
+        <w:tc>
+          <w:tcPr>
+            <w:tcBorders>
+              <w:bottom w:val="single" w:sz="6" w:space="0" w:color="666666"/>
+              <w:top w:val="single" w:sz="6" w:space="0" w:color="666666"/>
+              <w:left w:val="none" w:sz="0" w:space="0" w:color="000000"/>
+              <w:right w:val="none" w:sz="0" w:space="0" w:color="000000"/>
+            </w:tcBorders>
+            <w:shd w:val="clear" w:color="auto" w:fill="FFFFFF"/>
+            <w:tcMar>
+              <w:top w:w="0" w:type="dxa"/>
+              <w:bottom w:w="0" w:type="dxa"/>
+              <w:left w:w="0" w:type="dxa"/>
+              <w:right w:w="0" w:type="dxa"/>
+            </w:tcMar>
+            <w:vAlign w:val="center"/>
+          </w:tcPr>
+          <w:p>
+            <w:pPr>
+              <w:pStyle w:val="Normal"/>
+              <w:jc w:val="left"/>
+              <w:pBdr>
+                <w:bottom w:val="none" w:sz="0" w:space="0" w:color="000000"/>
+                <w:top w:val="none" w:sz="0" w:space="0" w:color="000000"/>
+                <w:left w:val="none" w:sz="0" w:space="0" w:color="000000"/>
+                <w:right w:val="none" w:sz="0" w:space="0" w:color="000000"/>
+              </w:pBdr>
+              <w:spacing w:after="100" w:before="100" w:line="240"/>
+              <w:ind w:left="100" w:right="100" w:firstLine="0" w:firstLineChars="0"/>
+              <w:rPr>
+                <w:rFonts w:ascii="Arial" w:hAnsi="Arial" w:eastAsia="Arial" w:cs="Arial"/>
+                <w:i w:val="false"/>
+                <w:b w:val="false"/>
+                <w:u w:val="none"/>
+                <w:sz w:val="18"/>
+                <w:szCs w:val="18"/>
+                <w:color w:val="000000"/>
+              </w:rPr>
+            </w:pPr>
+            <w:r>
+              <w:rPr>
+                <w:rFonts w:ascii="Arial" w:hAnsi="Arial" w:eastAsia="Arial" w:cs="Arial"/>
+                <w:i w:val="false"/>
+                <w:b w:val="false"/>
+                <w:u w:val="none"/>
+                <w:sz w:val="18"/>
+                <w:szCs w:val="18"/>
+                <w:color w:val="000000"/>
+              </w:rPr>
+              <w:t xml:space="preserve"/>
+            </w:r>
+          </w:p>
+        </w:tc>
       </w:tr>
       <w:tr>
         <w:trPr>
@@ -10313,6 +12275,59 @@
             </w:r>
           </w:p>
         </w:tc>
+        <w:tc>
+          <w:tcPr>
+            <w:tcBorders>
+              <w:bottom w:val="single" w:sz="6" w:space="0" w:color="666666"/>
+              <w:top w:val="single" w:sz="6" w:space="0" w:color="666666"/>
+              <w:left w:val="none" w:sz="0" w:space="0" w:color="000000"/>
+              <w:right w:val="none" w:sz="0" w:space="0" w:color="000000"/>
+            </w:tcBorders>
+            <w:shd w:val="clear" w:color="auto" w:fill="FFFFFF"/>
+            <w:tcMar>
+              <w:top w:w="0" w:type="dxa"/>
+              <w:bottom w:w="0" w:type="dxa"/>
+              <w:left w:w="0" w:type="dxa"/>
+              <w:right w:w="0" w:type="dxa"/>
+            </w:tcMar>
+            <w:vAlign w:val="center"/>
+          </w:tcPr>
+          <w:p>
+            <w:pPr>
+              <w:pStyle w:val="Normal"/>
+              <w:jc w:val="left"/>
+              <w:pBdr>
+                <w:bottom w:val="none" w:sz="0" w:space="0" w:color="000000"/>
+                <w:top w:val="none" w:sz="0" w:space="0" w:color="000000"/>
+                <w:left w:val="none" w:sz="0" w:space="0" w:color="000000"/>
+                <w:right w:val="none" w:sz="0" w:space="0" w:color="000000"/>
+              </w:pBdr>
+              <w:spacing w:after="100" w:before="100" w:line="240"/>
+              <w:ind w:left="100" w:right="100" w:firstLine="0" w:firstLineChars="0"/>
+              <w:rPr>
+                <w:rFonts w:ascii="Arial" w:hAnsi="Arial" w:eastAsia="Arial" w:cs="Arial"/>
+                <w:i w:val="false"/>
+                <w:b w:val="false"/>
+                <w:u w:val="none"/>
+                <w:sz w:val="18"/>
+                <w:szCs w:val="18"/>
+                <w:color w:val="000000"/>
+              </w:rPr>
+            </w:pPr>
+            <w:r>
+              <w:rPr>
+                <w:rFonts w:ascii="Arial" w:hAnsi="Arial" w:eastAsia="Arial" w:cs="Arial"/>
+                <w:i w:val="false"/>
+                <w:b w:val="false"/>
+                <w:u w:val="none"/>
+                <w:sz w:val="18"/>
+                <w:szCs w:val="18"/>
+                <w:color w:val="000000"/>
+              </w:rPr>
+              <w:t xml:space="preserve"/>
+            </w:r>
+          </w:p>
+        </w:tc>
       </w:tr>
       <w:tr>
         <w:trPr>
@@ -10584,6 +12599,59 @@
             </w:r>
           </w:p>
         </w:tc>
+        <w:tc>
+          <w:tcPr>
+            <w:tcBorders>
+              <w:bottom w:val="single" w:sz="6" w:space="0" w:color="666666"/>
+              <w:top w:val="single" w:sz="6" w:space="0" w:color="666666"/>
+              <w:left w:val="none" w:sz="0" w:space="0" w:color="000000"/>
+              <w:right w:val="none" w:sz="0" w:space="0" w:color="000000"/>
+            </w:tcBorders>
+            <w:shd w:val="clear" w:color="auto" w:fill="FFFFFF"/>
+            <w:tcMar>
+              <w:top w:w="0" w:type="dxa"/>
+              <w:bottom w:w="0" w:type="dxa"/>
+              <w:left w:w="0" w:type="dxa"/>
+              <w:right w:w="0" w:type="dxa"/>
+            </w:tcMar>
+            <w:vAlign w:val="center"/>
+          </w:tcPr>
+          <w:p>
+            <w:pPr>
+              <w:pStyle w:val="Normal"/>
+              <w:jc w:val="left"/>
+              <w:pBdr>
+                <w:bottom w:val="none" w:sz="0" w:space="0" w:color="000000"/>
+                <w:top w:val="none" w:sz="0" w:space="0" w:color="000000"/>
+                <w:left w:val="none" w:sz="0" w:space="0" w:color="000000"/>
+                <w:right w:val="none" w:sz="0" w:space="0" w:color="000000"/>
+              </w:pBdr>
+              <w:spacing w:after="100" w:before="100" w:line="240"/>
+              <w:ind w:left="100" w:right="100" w:firstLine="0" w:firstLineChars="0"/>
+              <w:rPr>
+                <w:rFonts w:ascii="Arial" w:hAnsi="Arial" w:eastAsia="Arial" w:cs="Arial"/>
+                <w:i w:val="false"/>
+                <w:b w:val="false"/>
+                <w:u w:val="none"/>
+                <w:sz w:val="18"/>
+                <w:szCs w:val="18"/>
+                <w:color w:val="000000"/>
+              </w:rPr>
+            </w:pPr>
+            <w:r>
+              <w:rPr>
+                <w:rFonts w:ascii="Arial" w:hAnsi="Arial" w:eastAsia="Arial" w:cs="Arial"/>
+                <w:i w:val="false"/>
+                <w:b w:val="false"/>
+                <w:u w:val="none"/>
+                <w:sz w:val="18"/>
+                <w:szCs w:val="18"/>
+                <w:color w:val="000000"/>
+              </w:rPr>
+              <w:t xml:space="preserve">0.660</w:t>
+            </w:r>
+          </w:p>
+        </w:tc>
       </w:tr>
       <w:tr>
         <w:trPr>
@@ -10855,6 +12923,59 @@
             </w:r>
           </w:p>
         </w:tc>
+        <w:tc>
+          <w:tcPr>
+            <w:tcBorders>
+              <w:bottom w:val="single" w:sz="6" w:space="0" w:color="666666"/>
+              <w:top w:val="single" w:sz="6" w:space="0" w:color="666666"/>
+              <w:left w:val="none" w:sz="0" w:space="0" w:color="000000"/>
+              <w:right w:val="none" w:sz="0" w:space="0" w:color="000000"/>
+            </w:tcBorders>
+            <w:shd w:val="clear" w:color="auto" w:fill="FFFFFF"/>
+            <w:tcMar>
+              <w:top w:w="0" w:type="dxa"/>
+              <w:bottom w:w="0" w:type="dxa"/>
+              <w:left w:w="0" w:type="dxa"/>
+              <w:right w:w="0" w:type="dxa"/>
+            </w:tcMar>
+            <w:vAlign w:val="center"/>
+          </w:tcPr>
+          <w:p>
+            <w:pPr>
+              <w:pStyle w:val="Normal"/>
+              <w:jc w:val="left"/>
+              <w:pBdr>
+                <w:bottom w:val="none" w:sz="0" w:space="0" w:color="000000"/>
+                <w:top w:val="none" w:sz="0" w:space="0" w:color="000000"/>
+                <w:left w:val="none" w:sz="0" w:space="0" w:color="000000"/>
+                <w:right w:val="none" w:sz="0" w:space="0" w:color="000000"/>
+              </w:pBdr>
+              <w:spacing w:after="100" w:before="100" w:line="240"/>
+              <w:ind w:left="100" w:right="100" w:firstLine="0" w:firstLineChars="0"/>
+              <w:rPr>
+                <w:rFonts w:ascii="Arial" w:hAnsi="Arial" w:eastAsia="Arial" w:cs="Arial"/>
+                <w:i w:val="false"/>
+                <w:b w:val="false"/>
+                <w:u w:val="none"/>
+                <w:sz w:val="18"/>
+                <w:szCs w:val="18"/>
+                <w:color w:val="000000"/>
+              </w:rPr>
+            </w:pPr>
+            <w:r>
+              <w:rPr>
+                <w:rFonts w:ascii="Arial" w:hAnsi="Arial" w:eastAsia="Arial" w:cs="Arial"/>
+                <w:i w:val="false"/>
+                <w:b w:val="false"/>
+                <w:u w:val="none"/>
+                <w:sz w:val="18"/>
+                <w:szCs w:val="18"/>
+                <w:color w:val="000000"/>
+              </w:rPr>
+              <w:t xml:space="preserve"/>
+            </w:r>
+          </w:p>
+        </w:tc>
       </w:tr>
       <w:tr>
         <w:trPr>
@@ -11126,6 +13247,59 @@
             </w:r>
           </w:p>
         </w:tc>
+        <w:tc>
+          <w:tcPr>
+            <w:tcBorders>
+              <w:bottom w:val="single" w:sz="6" w:space="0" w:color="666666"/>
+              <w:top w:val="single" w:sz="6" w:space="0" w:color="666666"/>
+              <w:left w:val="none" w:sz="0" w:space="0" w:color="000000"/>
+              <w:right w:val="none" w:sz="0" w:space="0" w:color="000000"/>
+            </w:tcBorders>
+            <w:shd w:val="clear" w:color="auto" w:fill="FFFFFF"/>
+            <w:tcMar>
+              <w:top w:w="0" w:type="dxa"/>
+              <w:bottom w:w="0" w:type="dxa"/>
+              <w:left w:w="0" w:type="dxa"/>
+              <w:right w:w="0" w:type="dxa"/>
+            </w:tcMar>
+            <w:vAlign w:val="center"/>
+          </w:tcPr>
+          <w:p>
+            <w:pPr>
+              <w:pStyle w:val="Normal"/>
+              <w:jc w:val="left"/>
+              <w:pBdr>
+                <w:bottom w:val="none" w:sz="0" w:space="0" w:color="000000"/>
+                <w:top w:val="none" w:sz="0" w:space="0" w:color="000000"/>
+                <w:left w:val="none" w:sz="0" w:space="0" w:color="000000"/>
+                <w:right w:val="none" w:sz="0" w:space="0" w:color="000000"/>
+              </w:pBdr>
+              <w:spacing w:after="100" w:before="100" w:line="240"/>
+              <w:ind w:left="100" w:right="100" w:firstLine="0" w:firstLineChars="0"/>
+              <w:rPr>
+                <w:rFonts w:ascii="Arial" w:hAnsi="Arial" w:eastAsia="Arial" w:cs="Arial"/>
+                <w:i w:val="false"/>
+                <w:b w:val="false"/>
+                <w:u w:val="none"/>
+                <w:sz w:val="18"/>
+                <w:szCs w:val="18"/>
+                <w:color w:val="000000"/>
+              </w:rPr>
+            </w:pPr>
+            <w:r>
+              <w:rPr>
+                <w:rFonts w:ascii="Arial" w:hAnsi="Arial" w:eastAsia="Arial" w:cs="Arial"/>
+                <w:i w:val="false"/>
+                <w:b w:val="false"/>
+                <w:u w:val="none"/>
+                <w:sz w:val="18"/>
+                <w:szCs w:val="18"/>
+                <w:color w:val="000000"/>
+              </w:rPr>
+              <w:t xml:space="preserve">0.739</w:t>
+            </w:r>
+          </w:p>
+        </w:tc>
       </w:tr>
       <w:tr>
         <w:trPr>
@@ -11397,6 +13571,59 @@
             </w:r>
           </w:p>
         </w:tc>
+        <w:tc>
+          <w:tcPr>
+            <w:tcBorders>
+              <w:bottom w:val="single" w:sz="6" w:space="0" w:color="666666"/>
+              <w:top w:val="single" w:sz="6" w:space="0" w:color="666666"/>
+              <w:left w:val="none" w:sz="0" w:space="0" w:color="000000"/>
+              <w:right w:val="none" w:sz="0" w:space="0" w:color="000000"/>
+            </w:tcBorders>
+            <w:shd w:val="clear" w:color="auto" w:fill="FFFFFF"/>
+            <w:tcMar>
+              <w:top w:w="0" w:type="dxa"/>
+              <w:bottom w:w="0" w:type="dxa"/>
+              <w:left w:w="0" w:type="dxa"/>
+              <w:right w:w="0" w:type="dxa"/>
+            </w:tcMar>
+            <w:vAlign w:val="center"/>
+          </w:tcPr>
+          <w:p>
+            <w:pPr>
+              <w:pStyle w:val="Normal"/>
+              <w:jc w:val="left"/>
+              <w:pBdr>
+                <w:bottom w:val="none" w:sz="0" w:space="0" w:color="000000"/>
+                <w:top w:val="none" w:sz="0" w:space="0" w:color="000000"/>
+                <w:left w:val="none" w:sz="0" w:space="0" w:color="000000"/>
+                <w:right w:val="none" w:sz="0" w:space="0" w:color="000000"/>
+              </w:pBdr>
+              <w:spacing w:after="100" w:before="100" w:line="240"/>
+              <w:ind w:left="100" w:right="100" w:firstLine="0" w:firstLineChars="0"/>
+              <w:rPr>
+                <w:rFonts w:ascii="Arial" w:hAnsi="Arial" w:eastAsia="Arial" w:cs="Arial"/>
+                <w:i w:val="false"/>
+                <w:b w:val="false"/>
+                <w:u w:val="none"/>
+                <w:sz w:val="18"/>
+                <w:szCs w:val="18"/>
+                <w:color w:val="000000"/>
+              </w:rPr>
+            </w:pPr>
+            <w:r>
+              <w:rPr>
+                <w:rFonts w:ascii="Arial" w:hAnsi="Arial" w:eastAsia="Arial" w:cs="Arial"/>
+                <w:i w:val="false"/>
+                <w:b w:val="false"/>
+                <w:u w:val="none"/>
+                <w:sz w:val="18"/>
+                <w:szCs w:val="18"/>
+                <w:color w:val="000000"/>
+              </w:rPr>
+              <w:t xml:space="preserve"/>
+            </w:r>
+          </w:p>
+        </w:tc>
       </w:tr>
       <w:tr>
         <w:trPr>
@@ -11668,6 +13895,59 @@
             </w:r>
           </w:p>
         </w:tc>
+        <w:tc>
+          <w:tcPr>
+            <w:tcBorders>
+              <w:bottom w:val="single" w:sz="6" w:space="0" w:color="666666"/>
+              <w:top w:val="single" w:sz="6" w:space="0" w:color="666666"/>
+              <w:left w:val="none" w:sz="0" w:space="0" w:color="000000"/>
+              <w:right w:val="none" w:sz="0" w:space="0" w:color="000000"/>
+            </w:tcBorders>
+            <w:shd w:val="clear" w:color="auto" w:fill="FFFFFF"/>
+            <w:tcMar>
+              <w:top w:w="0" w:type="dxa"/>
+              <w:bottom w:w="0" w:type="dxa"/>
+              <w:left w:w="0" w:type="dxa"/>
+              <w:right w:w="0" w:type="dxa"/>
+            </w:tcMar>
+            <w:vAlign w:val="center"/>
+          </w:tcPr>
+          <w:p>
+            <w:pPr>
+              <w:pStyle w:val="Normal"/>
+              <w:jc w:val="left"/>
+              <w:pBdr>
+                <w:bottom w:val="none" w:sz="0" w:space="0" w:color="000000"/>
+                <w:top w:val="none" w:sz="0" w:space="0" w:color="000000"/>
+                <w:left w:val="none" w:sz="0" w:space="0" w:color="000000"/>
+                <w:right w:val="none" w:sz="0" w:space="0" w:color="000000"/>
+              </w:pBdr>
+              <w:spacing w:after="100" w:before="100" w:line="240"/>
+              <w:ind w:left="100" w:right="100" w:firstLine="0" w:firstLineChars="0"/>
+              <w:rPr>
+                <w:rFonts w:ascii="Arial" w:hAnsi="Arial" w:eastAsia="Arial" w:cs="Arial"/>
+                <w:i w:val="false"/>
+                <w:b w:val="false"/>
+                <w:u w:val="none"/>
+                <w:sz w:val="18"/>
+                <w:szCs w:val="18"/>
+                <w:color w:val="000000"/>
+              </w:rPr>
+            </w:pPr>
+            <w:r>
+              <w:rPr>
+                <w:rFonts w:ascii="Arial" w:hAnsi="Arial" w:eastAsia="Arial" w:cs="Arial"/>
+                <w:i w:val="false"/>
+                <w:b w:val="false"/>
+                <w:u w:val="none"/>
+                <w:sz w:val="18"/>
+                <w:szCs w:val="18"/>
+                <w:color w:val="000000"/>
+              </w:rPr>
+              <w:t xml:space="preserve">0.273</w:t>
+            </w:r>
+          </w:p>
+        </w:tc>
       </w:tr>
       <w:tr>
         <w:trPr>
@@ -11939,6 +14219,59 @@
             </w:r>
           </w:p>
         </w:tc>
+        <w:tc>
+          <w:tcPr>
+            <w:tcBorders>
+              <w:bottom w:val="single" w:sz="6" w:space="0" w:color="666666"/>
+              <w:top w:val="single" w:sz="6" w:space="0" w:color="666666"/>
+              <w:left w:val="none" w:sz="0" w:space="0" w:color="000000"/>
+              <w:right w:val="none" w:sz="0" w:space="0" w:color="000000"/>
+            </w:tcBorders>
+            <w:shd w:val="clear" w:color="auto" w:fill="FFFFFF"/>
+            <w:tcMar>
+              <w:top w:w="0" w:type="dxa"/>
+              <w:bottom w:w="0" w:type="dxa"/>
+              <w:left w:w="0" w:type="dxa"/>
+              <w:right w:w="0" w:type="dxa"/>
+            </w:tcMar>
+            <w:vAlign w:val="center"/>
+          </w:tcPr>
+          <w:p>
+            <w:pPr>
+              <w:pStyle w:val="Normal"/>
+              <w:jc w:val="left"/>
+              <w:pBdr>
+                <w:bottom w:val="none" w:sz="0" w:space="0" w:color="000000"/>
+                <w:top w:val="none" w:sz="0" w:space="0" w:color="000000"/>
+                <w:left w:val="none" w:sz="0" w:space="0" w:color="000000"/>
+                <w:right w:val="none" w:sz="0" w:space="0" w:color="000000"/>
+              </w:pBdr>
+              <w:spacing w:after="100" w:before="100" w:line="240"/>
+              <w:ind w:left="100" w:right="100" w:firstLine="0" w:firstLineChars="0"/>
+              <w:rPr>
+                <w:rFonts w:ascii="Arial" w:hAnsi="Arial" w:eastAsia="Arial" w:cs="Arial"/>
+                <w:i w:val="false"/>
+                <w:b w:val="false"/>
+                <w:u w:val="none"/>
+                <w:sz w:val="18"/>
+                <w:szCs w:val="18"/>
+                <w:color w:val="000000"/>
+              </w:rPr>
+            </w:pPr>
+            <w:r>
+              <w:rPr>
+                <w:rFonts w:ascii="Arial" w:hAnsi="Arial" w:eastAsia="Arial" w:cs="Arial"/>
+                <w:i w:val="false"/>
+                <w:b w:val="false"/>
+                <w:u w:val="none"/>
+                <w:sz w:val="18"/>
+                <w:szCs w:val="18"/>
+                <w:color w:val="000000"/>
+              </w:rPr>
+              <w:t xml:space="preserve"/>
+            </w:r>
+          </w:p>
+        </w:tc>
       </w:tr>
       <w:tr>
         <w:trPr>
@@ -12210,6 +14543,59 @@
             </w:r>
           </w:p>
         </w:tc>
+        <w:tc>
+          <w:tcPr>
+            <w:tcBorders>
+              <w:bottom w:val="single" w:sz="6" w:space="0" w:color="666666"/>
+              <w:top w:val="single" w:sz="6" w:space="0" w:color="666666"/>
+              <w:left w:val="none" w:sz="0" w:space="0" w:color="000000"/>
+              <w:right w:val="none" w:sz="0" w:space="0" w:color="000000"/>
+            </w:tcBorders>
+            <w:shd w:val="clear" w:color="auto" w:fill="FFFFFF"/>
+            <w:tcMar>
+              <w:top w:w="0" w:type="dxa"/>
+              <w:bottom w:w="0" w:type="dxa"/>
+              <w:left w:w="0" w:type="dxa"/>
+              <w:right w:w="0" w:type="dxa"/>
+            </w:tcMar>
+            <w:vAlign w:val="center"/>
+          </w:tcPr>
+          <w:p>
+            <w:pPr>
+              <w:pStyle w:val="Normal"/>
+              <w:jc w:val="left"/>
+              <w:pBdr>
+                <w:bottom w:val="none" w:sz="0" w:space="0" w:color="000000"/>
+                <w:top w:val="none" w:sz="0" w:space="0" w:color="000000"/>
+                <w:left w:val="none" w:sz="0" w:space="0" w:color="000000"/>
+                <w:right w:val="none" w:sz="0" w:space="0" w:color="000000"/>
+              </w:pBdr>
+              <w:spacing w:after="100" w:before="100" w:line="240"/>
+              <w:ind w:left="100" w:right="100" w:firstLine="0" w:firstLineChars="0"/>
+              <w:rPr>
+                <w:rFonts w:ascii="Arial" w:hAnsi="Arial" w:eastAsia="Arial" w:cs="Arial"/>
+                <w:i w:val="false"/>
+                <w:b w:val="false"/>
+                <w:u w:val="none"/>
+                <w:sz w:val="18"/>
+                <w:szCs w:val="18"/>
+                <w:color w:val="000000"/>
+              </w:rPr>
+            </w:pPr>
+            <w:r>
+              <w:rPr>
+                <w:rFonts w:ascii="Arial" w:hAnsi="Arial" w:eastAsia="Arial" w:cs="Arial"/>
+                <w:i w:val="false"/>
+                <w:b w:val="false"/>
+                <w:u w:val="none"/>
+                <w:sz w:val="18"/>
+                <w:szCs w:val="18"/>
+                <w:color w:val="000000"/>
+              </w:rPr>
+              <w:t xml:space="preserve"/>
+            </w:r>
+          </w:p>
+        </w:tc>
       </w:tr>
       <w:tr>
         <w:trPr>
@@ -12481,6 +14867,59 @@
             </w:r>
           </w:p>
         </w:tc>
+        <w:tc>
+          <w:tcPr>
+            <w:tcBorders>
+              <w:bottom w:val="single" w:sz="6" w:space="0" w:color="666666"/>
+              <w:top w:val="single" w:sz="6" w:space="0" w:color="666666"/>
+              <w:left w:val="none" w:sz="0" w:space="0" w:color="000000"/>
+              <w:right w:val="none" w:sz="0" w:space="0" w:color="000000"/>
+            </w:tcBorders>
+            <w:shd w:val="clear" w:color="auto" w:fill="FFFFFF"/>
+            <w:tcMar>
+              <w:top w:w="0" w:type="dxa"/>
+              <w:bottom w:w="0" w:type="dxa"/>
+              <w:left w:w="0" w:type="dxa"/>
+              <w:right w:w="0" w:type="dxa"/>
+            </w:tcMar>
+            <w:vAlign w:val="center"/>
+          </w:tcPr>
+          <w:p>
+            <w:pPr>
+              <w:pStyle w:val="Normal"/>
+              <w:jc w:val="left"/>
+              <w:pBdr>
+                <w:bottom w:val="none" w:sz="0" w:space="0" w:color="000000"/>
+                <w:top w:val="none" w:sz="0" w:space="0" w:color="000000"/>
+                <w:left w:val="none" w:sz="0" w:space="0" w:color="000000"/>
+                <w:right w:val="none" w:sz="0" w:space="0" w:color="000000"/>
+              </w:pBdr>
+              <w:spacing w:after="100" w:before="100" w:line="240"/>
+              <w:ind w:left="100" w:right="100" w:firstLine="0" w:firstLineChars="0"/>
+              <w:rPr>
+                <w:rFonts w:ascii="Arial" w:hAnsi="Arial" w:eastAsia="Arial" w:cs="Arial"/>
+                <w:i w:val="false"/>
+                <w:b w:val="false"/>
+                <w:u w:val="none"/>
+                <w:sz w:val="18"/>
+                <w:szCs w:val="18"/>
+                <w:color w:val="000000"/>
+              </w:rPr>
+            </w:pPr>
+            <w:r>
+              <w:rPr>
+                <w:rFonts w:ascii="Arial" w:hAnsi="Arial" w:eastAsia="Arial" w:cs="Arial"/>
+                <w:i w:val="false"/>
+                <w:b w:val="false"/>
+                <w:u w:val="none"/>
+                <w:sz w:val="18"/>
+                <w:szCs w:val="18"/>
+                <w:color w:val="000000"/>
+              </w:rPr>
+              <w:t xml:space="preserve">0.646</w:t>
+            </w:r>
+          </w:p>
+        </w:tc>
       </w:tr>
       <w:tr>
         <w:trPr>
@@ -12752,6 +15191,59 @@
             </w:r>
           </w:p>
         </w:tc>
+        <w:tc>
+          <w:tcPr>
+            <w:tcBorders>
+              <w:bottom w:val="single" w:sz="6" w:space="0" w:color="666666"/>
+              <w:top w:val="single" w:sz="6" w:space="0" w:color="666666"/>
+              <w:left w:val="none" w:sz="0" w:space="0" w:color="000000"/>
+              <w:right w:val="none" w:sz="0" w:space="0" w:color="000000"/>
+            </w:tcBorders>
+            <w:shd w:val="clear" w:color="auto" w:fill="FFFFFF"/>
+            <w:tcMar>
+              <w:top w:w="0" w:type="dxa"/>
+              <w:bottom w:w="0" w:type="dxa"/>
+              <w:left w:w="0" w:type="dxa"/>
+              <w:right w:w="0" w:type="dxa"/>
+            </w:tcMar>
+            <w:vAlign w:val="center"/>
+          </w:tcPr>
+          <w:p>
+            <w:pPr>
+              <w:pStyle w:val="Normal"/>
+              <w:jc w:val="left"/>
+              <w:pBdr>
+                <w:bottom w:val="none" w:sz="0" w:space="0" w:color="000000"/>
+                <w:top w:val="none" w:sz="0" w:space="0" w:color="000000"/>
+                <w:left w:val="none" w:sz="0" w:space="0" w:color="000000"/>
+                <w:right w:val="none" w:sz="0" w:space="0" w:color="000000"/>
+              </w:pBdr>
+              <w:spacing w:after="100" w:before="100" w:line="240"/>
+              <w:ind w:left="100" w:right="100" w:firstLine="0" w:firstLineChars="0"/>
+              <w:rPr>
+                <w:rFonts w:ascii="Arial" w:hAnsi="Arial" w:eastAsia="Arial" w:cs="Arial"/>
+                <w:i w:val="false"/>
+                <w:b w:val="false"/>
+                <w:u w:val="none"/>
+                <w:sz w:val="18"/>
+                <w:szCs w:val="18"/>
+                <w:color w:val="000000"/>
+              </w:rPr>
+            </w:pPr>
+            <w:r>
+              <w:rPr>
+                <w:rFonts w:ascii="Arial" w:hAnsi="Arial" w:eastAsia="Arial" w:cs="Arial"/>
+                <w:i w:val="false"/>
+                <w:b w:val="false"/>
+                <w:u w:val="none"/>
+                <w:sz w:val="18"/>
+                <w:szCs w:val="18"/>
+                <w:color w:val="000000"/>
+              </w:rPr>
+              <w:t xml:space="preserve">0.406</w:t>
+            </w:r>
+          </w:p>
+        </w:tc>
       </w:tr>
       <w:tr>
         <w:trPr>
@@ -13023,6 +15515,59 @@
             </w:r>
           </w:p>
         </w:tc>
+        <w:tc>
+          <w:tcPr>
+            <w:tcBorders>
+              <w:bottom w:val="single" w:sz="6" w:space="0" w:color="666666"/>
+              <w:top w:val="single" w:sz="6" w:space="0" w:color="666666"/>
+              <w:left w:val="none" w:sz="0" w:space="0" w:color="000000"/>
+              <w:right w:val="none" w:sz="0" w:space="0" w:color="000000"/>
+            </w:tcBorders>
+            <w:shd w:val="clear" w:color="auto" w:fill="FFFFFF"/>
+            <w:tcMar>
+              <w:top w:w="0" w:type="dxa"/>
+              <w:bottom w:w="0" w:type="dxa"/>
+              <w:left w:w="0" w:type="dxa"/>
+              <w:right w:w="0" w:type="dxa"/>
+            </w:tcMar>
+            <w:vAlign w:val="center"/>
+          </w:tcPr>
+          <w:p>
+            <w:pPr>
+              <w:pStyle w:val="Normal"/>
+              <w:jc w:val="left"/>
+              <w:pBdr>
+                <w:bottom w:val="none" w:sz="0" w:space="0" w:color="000000"/>
+                <w:top w:val="none" w:sz="0" w:space="0" w:color="000000"/>
+                <w:left w:val="none" w:sz="0" w:space="0" w:color="000000"/>
+                <w:right w:val="none" w:sz="0" w:space="0" w:color="000000"/>
+              </w:pBdr>
+              <w:spacing w:after="100" w:before="100" w:line="240"/>
+              <w:ind w:left="100" w:right="100" w:firstLine="0" w:firstLineChars="0"/>
+              <w:rPr>
+                <w:rFonts w:ascii="Arial" w:hAnsi="Arial" w:eastAsia="Arial" w:cs="Arial"/>
+                <w:i w:val="false"/>
+                <w:b w:val="false"/>
+                <w:u w:val="none"/>
+                <w:sz w:val="18"/>
+                <w:szCs w:val="18"/>
+                <w:color w:val="000000"/>
+              </w:rPr>
+            </w:pPr>
+            <w:r>
+              <w:rPr>
+                <w:rFonts w:ascii="Arial" w:hAnsi="Arial" w:eastAsia="Arial" w:cs="Arial"/>
+                <w:i w:val="false"/>
+                <w:b w:val="false"/>
+                <w:u w:val="none"/>
+                <w:sz w:val="18"/>
+                <w:szCs w:val="18"/>
+                <w:color w:val="000000"/>
+              </w:rPr>
+              <w:t xml:space="preserve">0.091</w:t>
+            </w:r>
+          </w:p>
+        </w:tc>
       </w:tr>
       <w:tr>
         <w:trPr>
@@ -13294,6 +15839,59 @@
             </w:r>
           </w:p>
         </w:tc>
+        <w:tc>
+          <w:tcPr>
+            <w:tcBorders>
+              <w:bottom w:val="single" w:sz="6" w:space="0" w:color="666666"/>
+              <w:top w:val="single" w:sz="6" w:space="0" w:color="666666"/>
+              <w:left w:val="none" w:sz="0" w:space="0" w:color="000000"/>
+              <w:right w:val="none" w:sz="0" w:space="0" w:color="000000"/>
+            </w:tcBorders>
+            <w:shd w:val="clear" w:color="auto" w:fill="FFFFFF"/>
+            <w:tcMar>
+              <w:top w:w="0" w:type="dxa"/>
+              <w:bottom w:w="0" w:type="dxa"/>
+              <w:left w:w="0" w:type="dxa"/>
+              <w:right w:w="0" w:type="dxa"/>
+            </w:tcMar>
+            <w:vAlign w:val="center"/>
+          </w:tcPr>
+          <w:p>
+            <w:pPr>
+              <w:pStyle w:val="Normal"/>
+              <w:jc w:val="left"/>
+              <w:pBdr>
+                <w:bottom w:val="none" w:sz="0" w:space="0" w:color="000000"/>
+                <w:top w:val="none" w:sz="0" w:space="0" w:color="000000"/>
+                <w:left w:val="none" w:sz="0" w:space="0" w:color="000000"/>
+                <w:right w:val="none" w:sz="0" w:space="0" w:color="000000"/>
+              </w:pBdr>
+              <w:spacing w:after="100" w:before="100" w:line="240"/>
+              <w:ind w:left="100" w:right="100" w:firstLine="0" w:firstLineChars="0"/>
+              <w:rPr>
+                <w:rFonts w:ascii="Arial" w:hAnsi="Arial" w:eastAsia="Arial" w:cs="Arial"/>
+                <w:i w:val="false"/>
+                <w:b w:val="false"/>
+                <w:u w:val="none"/>
+                <w:sz w:val="18"/>
+                <w:szCs w:val="18"/>
+                <w:color w:val="000000"/>
+              </w:rPr>
+            </w:pPr>
+            <w:r>
+              <w:rPr>
+                <w:rFonts w:ascii="Arial" w:hAnsi="Arial" w:eastAsia="Arial" w:cs="Arial"/>
+                <w:i w:val="false"/>
+                <w:b w:val="false"/>
+                <w:u w:val="none"/>
+                <w:sz w:val="18"/>
+                <w:szCs w:val="18"/>
+                <w:color w:val="000000"/>
+              </w:rPr>
+              <w:t xml:space="preserve">0.286</w:t>
+            </w:r>
+          </w:p>
+        </w:tc>
       </w:tr>
       <w:tr>
         <w:trPr>
@@ -13565,6 +16163,59 @@
             </w:r>
           </w:p>
         </w:tc>
+        <w:tc>
+          <w:tcPr>
+            <w:tcBorders>
+              <w:bottom w:val="single" w:sz="6" w:space="0" w:color="666666"/>
+              <w:top w:val="single" w:sz="6" w:space="0" w:color="666666"/>
+              <w:left w:val="none" w:sz="0" w:space="0" w:color="000000"/>
+              <w:right w:val="none" w:sz="0" w:space="0" w:color="000000"/>
+            </w:tcBorders>
+            <w:shd w:val="clear" w:color="auto" w:fill="FFFFFF"/>
+            <w:tcMar>
+              <w:top w:w="0" w:type="dxa"/>
+              <w:bottom w:w="0" w:type="dxa"/>
+              <w:left w:w="0" w:type="dxa"/>
+              <w:right w:w="0" w:type="dxa"/>
+            </w:tcMar>
+            <w:vAlign w:val="center"/>
+          </w:tcPr>
+          <w:p>
+            <w:pPr>
+              <w:pStyle w:val="Normal"/>
+              <w:jc w:val="left"/>
+              <w:pBdr>
+                <w:bottom w:val="none" w:sz="0" w:space="0" w:color="000000"/>
+                <w:top w:val="none" w:sz="0" w:space="0" w:color="000000"/>
+                <w:left w:val="none" w:sz="0" w:space="0" w:color="000000"/>
+                <w:right w:val="none" w:sz="0" w:space="0" w:color="000000"/>
+              </w:pBdr>
+              <w:spacing w:after="100" w:before="100" w:line="240"/>
+              <w:ind w:left="100" w:right="100" w:firstLine="0" w:firstLineChars="0"/>
+              <w:rPr>
+                <w:rFonts w:ascii="Arial" w:hAnsi="Arial" w:eastAsia="Arial" w:cs="Arial"/>
+                <w:i w:val="false"/>
+                <w:b w:val="false"/>
+                <w:u w:val="none"/>
+                <w:sz w:val="18"/>
+                <w:szCs w:val="18"/>
+                <w:color w:val="000000"/>
+              </w:rPr>
+            </w:pPr>
+            <w:r>
+              <w:rPr>
+                <w:rFonts w:ascii="Arial" w:hAnsi="Arial" w:eastAsia="Arial" w:cs="Arial"/>
+                <w:i w:val="false"/>
+                <w:b w:val="false"/>
+                <w:u w:val="none"/>
+                <w:sz w:val="18"/>
+                <w:szCs w:val="18"/>
+                <w:color w:val="000000"/>
+              </w:rPr>
+              <w:t xml:space="preserve">0.249</w:t>
+            </w:r>
+          </w:p>
+        </w:tc>
       </w:tr>
       <w:tr>
         <w:trPr>
@@ -13836,6 +16487,59 @@
             </w:r>
           </w:p>
         </w:tc>
+        <w:tc>
+          <w:tcPr>
+            <w:tcBorders>
+              <w:bottom w:val="single" w:sz="6" w:space="0" w:color="666666"/>
+              <w:top w:val="single" w:sz="6" w:space="0" w:color="666666"/>
+              <w:left w:val="none" w:sz="0" w:space="0" w:color="000000"/>
+              <w:right w:val="none" w:sz="0" w:space="0" w:color="000000"/>
+            </w:tcBorders>
+            <w:shd w:val="clear" w:color="auto" w:fill="FFFFFF"/>
+            <w:tcMar>
+              <w:top w:w="0" w:type="dxa"/>
+              <w:bottom w:w="0" w:type="dxa"/>
+              <w:left w:w="0" w:type="dxa"/>
+              <w:right w:w="0" w:type="dxa"/>
+            </w:tcMar>
+            <w:vAlign w:val="center"/>
+          </w:tcPr>
+          <w:p>
+            <w:pPr>
+              <w:pStyle w:val="Normal"/>
+              <w:jc w:val="left"/>
+              <w:pBdr>
+                <w:bottom w:val="none" w:sz="0" w:space="0" w:color="000000"/>
+                <w:top w:val="none" w:sz="0" w:space="0" w:color="000000"/>
+                <w:left w:val="none" w:sz="0" w:space="0" w:color="000000"/>
+                <w:right w:val="none" w:sz="0" w:space="0" w:color="000000"/>
+              </w:pBdr>
+              <w:spacing w:after="100" w:before="100" w:line="240"/>
+              <w:ind w:left="100" w:right="100" w:firstLine="0" w:firstLineChars="0"/>
+              <w:rPr>
+                <w:rFonts w:ascii="Arial" w:hAnsi="Arial" w:eastAsia="Arial" w:cs="Arial"/>
+                <w:i w:val="false"/>
+                <w:b w:val="false"/>
+                <w:u w:val="none"/>
+                <w:sz w:val="18"/>
+                <w:szCs w:val="18"/>
+                <w:color w:val="000000"/>
+              </w:rPr>
+            </w:pPr>
+            <w:r>
+              <w:rPr>
+                <w:rFonts w:ascii="Arial" w:hAnsi="Arial" w:eastAsia="Arial" w:cs="Arial"/>
+                <w:i w:val="false"/>
+                <w:b w:val="false"/>
+                <w:u w:val="none"/>
+                <w:sz w:val="18"/>
+                <w:szCs w:val="18"/>
+                <w:color w:val="000000"/>
+              </w:rPr>
+              <w:t xml:space="preserve">0.119</w:t>
+            </w:r>
+          </w:p>
+        </w:tc>
       </w:tr>
       <w:tr>
         <w:trPr>
@@ -14107,6 +16811,59 @@
             </w:r>
           </w:p>
         </w:tc>
+        <w:tc>
+          <w:tcPr>
+            <w:tcBorders>
+              <w:bottom w:val="single" w:sz="6" w:space="0" w:color="666666"/>
+              <w:top w:val="single" w:sz="6" w:space="0" w:color="666666"/>
+              <w:left w:val="none" w:sz="0" w:space="0" w:color="000000"/>
+              <w:right w:val="none" w:sz="0" w:space="0" w:color="000000"/>
+            </w:tcBorders>
+            <w:shd w:val="clear" w:color="auto" w:fill="FFFFFF"/>
+            <w:tcMar>
+              <w:top w:w="0" w:type="dxa"/>
+              <w:bottom w:w="0" w:type="dxa"/>
+              <w:left w:w="0" w:type="dxa"/>
+              <w:right w:w="0" w:type="dxa"/>
+            </w:tcMar>
+            <w:vAlign w:val="center"/>
+          </w:tcPr>
+          <w:p>
+            <w:pPr>
+              <w:pStyle w:val="Normal"/>
+              <w:jc w:val="left"/>
+              <w:pBdr>
+                <w:bottom w:val="none" w:sz="0" w:space="0" w:color="000000"/>
+                <w:top w:val="none" w:sz="0" w:space="0" w:color="000000"/>
+                <w:left w:val="none" w:sz="0" w:space="0" w:color="000000"/>
+                <w:right w:val="none" w:sz="0" w:space="0" w:color="000000"/>
+              </w:pBdr>
+              <w:spacing w:after="100" w:before="100" w:line="240"/>
+              <w:ind w:left="100" w:right="100" w:firstLine="0" w:firstLineChars="0"/>
+              <w:rPr>
+                <w:rFonts w:ascii="Arial" w:hAnsi="Arial" w:eastAsia="Arial" w:cs="Arial"/>
+                <w:i w:val="false"/>
+                <w:b w:val="false"/>
+                <w:u w:val="none"/>
+                <w:sz w:val="18"/>
+                <w:szCs w:val="18"/>
+                <w:color w:val="000000"/>
+              </w:rPr>
+            </w:pPr>
+            <w:r>
+              <w:rPr>
+                <w:rFonts w:ascii="Arial" w:hAnsi="Arial" w:eastAsia="Arial" w:cs="Arial"/>
+                <w:i w:val="false"/>
+                <w:b w:val="false"/>
+                <w:u w:val="none"/>
+                <w:sz w:val="18"/>
+                <w:szCs w:val="18"/>
+                <w:color w:val="000000"/>
+              </w:rPr>
+              <w:t xml:space="preserve">0.005</w:t>
+            </w:r>
+          </w:p>
+        </w:tc>
       </w:tr>
       <w:tr>
         <w:trPr>
@@ -14378,6 +17135,59 @@
             </w:r>
           </w:p>
         </w:tc>
+        <w:tc>
+          <w:tcPr>
+            <w:tcBorders>
+              <w:bottom w:val="single" w:sz="6" w:space="0" w:color="666666"/>
+              <w:top w:val="single" w:sz="6" w:space="0" w:color="666666"/>
+              <w:left w:val="none" w:sz="0" w:space="0" w:color="000000"/>
+              <w:right w:val="none" w:sz="0" w:space="0" w:color="000000"/>
+            </w:tcBorders>
+            <w:shd w:val="clear" w:color="auto" w:fill="FFFFFF"/>
+            <w:tcMar>
+              <w:top w:w="0" w:type="dxa"/>
+              <w:bottom w:w="0" w:type="dxa"/>
+              <w:left w:w="0" w:type="dxa"/>
+              <w:right w:w="0" w:type="dxa"/>
+            </w:tcMar>
+            <w:vAlign w:val="center"/>
+          </w:tcPr>
+          <w:p>
+            <w:pPr>
+              <w:pStyle w:val="Normal"/>
+              <w:jc w:val="left"/>
+              <w:pBdr>
+                <w:bottom w:val="none" w:sz="0" w:space="0" w:color="000000"/>
+                <w:top w:val="none" w:sz="0" w:space="0" w:color="000000"/>
+                <w:left w:val="none" w:sz="0" w:space="0" w:color="000000"/>
+                <w:right w:val="none" w:sz="0" w:space="0" w:color="000000"/>
+              </w:pBdr>
+              <w:spacing w:after="100" w:before="100" w:line="240"/>
+              <w:ind w:left="100" w:right="100" w:firstLine="0" w:firstLineChars="0"/>
+              <w:rPr>
+                <w:rFonts w:ascii="Arial" w:hAnsi="Arial" w:eastAsia="Arial" w:cs="Arial"/>
+                <w:i w:val="false"/>
+                <w:b w:val="false"/>
+                <w:u w:val="none"/>
+                <w:sz w:val="18"/>
+                <w:szCs w:val="18"/>
+                <w:color w:val="000000"/>
+              </w:rPr>
+            </w:pPr>
+            <w:r>
+              <w:rPr>
+                <w:rFonts w:ascii="Arial" w:hAnsi="Arial" w:eastAsia="Arial" w:cs="Arial"/>
+                <w:i w:val="false"/>
+                <w:b w:val="false"/>
+                <w:u w:val="none"/>
+                <w:sz w:val="18"/>
+                <w:szCs w:val="18"/>
+                <w:color w:val="000000"/>
+              </w:rPr>
+              <w:t xml:space="preserve">0.098</w:t>
+            </w:r>
+          </w:p>
+        </w:tc>
       </w:tr>
       <w:tr>
         <w:trPr>
@@ -14649,6 +17459,59 @@
             </w:r>
           </w:p>
         </w:tc>
+        <w:tc>
+          <w:tcPr>
+            <w:tcBorders>
+              <w:bottom w:val="single" w:sz="6" w:space="0" w:color="666666"/>
+              <w:top w:val="single" w:sz="6" w:space="0" w:color="666666"/>
+              <w:left w:val="none" w:sz="0" w:space="0" w:color="000000"/>
+              <w:right w:val="none" w:sz="0" w:space="0" w:color="000000"/>
+            </w:tcBorders>
+            <w:shd w:val="clear" w:color="auto" w:fill="FFFFFF"/>
+            <w:tcMar>
+              <w:top w:w="0" w:type="dxa"/>
+              <w:bottom w:w="0" w:type="dxa"/>
+              <w:left w:w="0" w:type="dxa"/>
+              <w:right w:w="0" w:type="dxa"/>
+            </w:tcMar>
+            <w:vAlign w:val="center"/>
+          </w:tcPr>
+          <w:p>
+            <w:pPr>
+              <w:pStyle w:val="Normal"/>
+              <w:jc w:val="left"/>
+              <w:pBdr>
+                <w:bottom w:val="none" w:sz="0" w:space="0" w:color="000000"/>
+                <w:top w:val="none" w:sz="0" w:space="0" w:color="000000"/>
+                <w:left w:val="none" w:sz="0" w:space="0" w:color="000000"/>
+                <w:right w:val="none" w:sz="0" w:space="0" w:color="000000"/>
+              </w:pBdr>
+              <w:spacing w:after="100" w:before="100" w:line="240"/>
+              <w:ind w:left="100" w:right="100" w:firstLine="0" w:firstLineChars="0"/>
+              <w:rPr>
+                <w:rFonts w:ascii="Arial" w:hAnsi="Arial" w:eastAsia="Arial" w:cs="Arial"/>
+                <w:i w:val="false"/>
+                <w:b w:val="false"/>
+                <w:u w:val="none"/>
+                <w:sz w:val="18"/>
+                <w:szCs w:val="18"/>
+                <w:color w:val="000000"/>
+              </w:rPr>
+            </w:pPr>
+            <w:r>
+              <w:rPr>
+                <w:rFonts w:ascii="Arial" w:hAnsi="Arial" w:eastAsia="Arial" w:cs="Arial"/>
+                <w:i w:val="false"/>
+                <w:b w:val="false"/>
+                <w:u w:val="none"/>
+                <w:sz w:val="18"/>
+                <w:szCs w:val="18"/>
+                <w:color w:val="000000"/>
+              </w:rPr>
+              <w:t xml:space="preserve">0.984</w:t>
+            </w:r>
+          </w:p>
+        </w:tc>
       </w:tr>
       <w:tr>
         <w:trPr>
@@ -14920,6 +17783,59 @@
             </w:r>
           </w:p>
         </w:tc>
+        <w:tc>
+          <w:tcPr>
+            <w:tcBorders>
+              <w:bottom w:val="single" w:sz="6" w:space="0" w:color="666666"/>
+              <w:top w:val="single" w:sz="6" w:space="0" w:color="666666"/>
+              <w:left w:val="none" w:sz="0" w:space="0" w:color="000000"/>
+              <w:right w:val="none" w:sz="0" w:space="0" w:color="000000"/>
+            </w:tcBorders>
+            <w:shd w:val="clear" w:color="auto" w:fill="FFFFFF"/>
+            <w:tcMar>
+              <w:top w:w="0" w:type="dxa"/>
+              <w:bottom w:w="0" w:type="dxa"/>
+              <w:left w:w="0" w:type="dxa"/>
+              <w:right w:w="0" w:type="dxa"/>
+            </w:tcMar>
+            <w:vAlign w:val="center"/>
+          </w:tcPr>
+          <w:p>
+            <w:pPr>
+              <w:pStyle w:val="Normal"/>
+              <w:jc w:val="left"/>
+              <w:pBdr>
+                <w:bottom w:val="none" w:sz="0" w:space="0" w:color="000000"/>
+                <w:top w:val="none" w:sz="0" w:space="0" w:color="000000"/>
+                <w:left w:val="none" w:sz="0" w:space="0" w:color="000000"/>
+                <w:right w:val="none" w:sz="0" w:space="0" w:color="000000"/>
+              </w:pBdr>
+              <w:spacing w:after="100" w:before="100" w:line="240"/>
+              <w:ind w:left="100" w:right="100" w:firstLine="0" w:firstLineChars="0"/>
+              <w:rPr>
+                <w:rFonts w:ascii="Arial" w:hAnsi="Arial" w:eastAsia="Arial" w:cs="Arial"/>
+                <w:i w:val="false"/>
+                <w:b w:val="false"/>
+                <w:u w:val="none"/>
+                <w:sz w:val="18"/>
+                <w:szCs w:val="18"/>
+                <w:color w:val="000000"/>
+              </w:rPr>
+            </w:pPr>
+            <w:r>
+              <w:rPr>
+                <w:rFonts w:ascii="Arial" w:hAnsi="Arial" w:eastAsia="Arial" w:cs="Arial"/>
+                <w:i w:val="false"/>
+                <w:b w:val="false"/>
+                <w:u w:val="none"/>
+                <w:sz w:val="18"/>
+                <w:szCs w:val="18"/>
+                <w:color w:val="000000"/>
+              </w:rPr>
+              <w:t xml:space="preserve"/>
+            </w:r>
+          </w:p>
+        </w:tc>
       </w:tr>
       <w:tr>
         <w:trPr>
@@ -15191,6 +18107,59 @@
             </w:r>
           </w:p>
         </w:tc>
+        <w:tc>
+          <w:tcPr>
+            <w:tcBorders>
+              <w:bottom w:val="single" w:sz="6" w:space="0" w:color="666666"/>
+              <w:top w:val="single" w:sz="6" w:space="0" w:color="666666"/>
+              <w:left w:val="none" w:sz="0" w:space="0" w:color="000000"/>
+              <w:right w:val="none" w:sz="0" w:space="0" w:color="000000"/>
+            </w:tcBorders>
+            <w:shd w:val="clear" w:color="auto" w:fill="FFFFFF"/>
+            <w:tcMar>
+              <w:top w:w="0" w:type="dxa"/>
+              <w:bottom w:w="0" w:type="dxa"/>
+              <w:left w:w="0" w:type="dxa"/>
+              <w:right w:w="0" w:type="dxa"/>
+            </w:tcMar>
+            <w:vAlign w:val="center"/>
+          </w:tcPr>
+          <w:p>
+            <w:pPr>
+              <w:pStyle w:val="Normal"/>
+              <w:jc w:val="left"/>
+              <w:pBdr>
+                <w:bottom w:val="none" w:sz="0" w:space="0" w:color="000000"/>
+                <w:top w:val="none" w:sz="0" w:space="0" w:color="000000"/>
+                <w:left w:val="none" w:sz="0" w:space="0" w:color="000000"/>
+                <w:right w:val="none" w:sz="0" w:space="0" w:color="000000"/>
+              </w:pBdr>
+              <w:spacing w:after="100" w:before="100" w:line="240"/>
+              <w:ind w:left="100" w:right="100" w:firstLine="0" w:firstLineChars="0"/>
+              <w:rPr>
+                <w:rFonts w:ascii="Arial" w:hAnsi="Arial" w:eastAsia="Arial" w:cs="Arial"/>
+                <w:i w:val="false"/>
+                <w:b w:val="false"/>
+                <w:u w:val="none"/>
+                <w:sz w:val="18"/>
+                <w:szCs w:val="18"/>
+                <w:color w:val="000000"/>
+              </w:rPr>
+            </w:pPr>
+            <w:r>
+              <w:rPr>
+                <w:rFonts w:ascii="Arial" w:hAnsi="Arial" w:eastAsia="Arial" w:cs="Arial"/>
+                <w:i w:val="false"/>
+                <w:b w:val="false"/>
+                <w:u w:val="none"/>
+                <w:sz w:val="18"/>
+                <w:szCs w:val="18"/>
+                <w:color w:val="000000"/>
+              </w:rPr>
+              <w:t xml:space="preserve"/>
+            </w:r>
+          </w:p>
+        </w:tc>
       </w:tr>
       <w:tr>
         <w:trPr>
@@ -15462,6 +18431,59 @@
             </w:r>
           </w:p>
         </w:tc>
+        <w:tc>
+          <w:tcPr>
+            <w:tcBorders>
+              <w:bottom w:val="single" w:sz="6" w:space="0" w:color="666666"/>
+              <w:top w:val="single" w:sz="6" w:space="0" w:color="666666"/>
+              <w:left w:val="none" w:sz="0" w:space="0" w:color="000000"/>
+              <w:right w:val="none" w:sz="0" w:space="0" w:color="000000"/>
+            </w:tcBorders>
+            <w:shd w:val="clear" w:color="auto" w:fill="FFFFFF"/>
+            <w:tcMar>
+              <w:top w:w="0" w:type="dxa"/>
+              <w:bottom w:w="0" w:type="dxa"/>
+              <w:left w:w="0" w:type="dxa"/>
+              <w:right w:w="0" w:type="dxa"/>
+            </w:tcMar>
+            <w:vAlign w:val="center"/>
+          </w:tcPr>
+          <w:p>
+            <w:pPr>
+              <w:pStyle w:val="Normal"/>
+              <w:jc w:val="left"/>
+              <w:pBdr>
+                <w:bottom w:val="none" w:sz="0" w:space="0" w:color="000000"/>
+                <w:top w:val="none" w:sz="0" w:space="0" w:color="000000"/>
+                <w:left w:val="none" w:sz="0" w:space="0" w:color="000000"/>
+                <w:right w:val="none" w:sz="0" w:space="0" w:color="000000"/>
+              </w:pBdr>
+              <w:spacing w:after="100" w:before="100" w:line="240"/>
+              <w:ind w:left="100" w:right="100" w:firstLine="0" w:firstLineChars="0"/>
+              <w:rPr>
+                <w:rFonts w:ascii="Arial" w:hAnsi="Arial" w:eastAsia="Arial" w:cs="Arial"/>
+                <w:i w:val="false"/>
+                <w:b w:val="false"/>
+                <w:u w:val="none"/>
+                <w:sz w:val="18"/>
+                <w:szCs w:val="18"/>
+                <w:color w:val="000000"/>
+              </w:rPr>
+            </w:pPr>
+            <w:r>
+              <w:rPr>
+                <w:rFonts w:ascii="Arial" w:hAnsi="Arial" w:eastAsia="Arial" w:cs="Arial"/>
+                <w:i w:val="false"/>
+                <w:b w:val="false"/>
+                <w:u w:val="none"/>
+                <w:sz w:val="18"/>
+                <w:szCs w:val="18"/>
+                <w:color w:val="000000"/>
+              </w:rPr>
+              <w:t xml:space="preserve"/>
+            </w:r>
+          </w:p>
+        </w:tc>
       </w:tr>
       <w:tr>
         <w:trPr>
@@ -15733,6 +18755,59 @@
             </w:r>
           </w:p>
         </w:tc>
+        <w:tc>
+          <w:tcPr>
+            <w:tcBorders>
+              <w:bottom w:val="single" w:sz="6" w:space="0" w:color="666666"/>
+              <w:top w:val="single" w:sz="6" w:space="0" w:color="666666"/>
+              <w:left w:val="none" w:sz="0" w:space="0" w:color="000000"/>
+              <w:right w:val="none" w:sz="0" w:space="0" w:color="000000"/>
+            </w:tcBorders>
+            <w:shd w:val="clear" w:color="auto" w:fill="FFFFFF"/>
+            <w:tcMar>
+              <w:top w:w="0" w:type="dxa"/>
+              <w:bottom w:w="0" w:type="dxa"/>
+              <w:left w:w="0" w:type="dxa"/>
+              <w:right w:w="0" w:type="dxa"/>
+            </w:tcMar>
+            <w:vAlign w:val="center"/>
+          </w:tcPr>
+          <w:p>
+            <w:pPr>
+              <w:pStyle w:val="Normal"/>
+              <w:jc w:val="left"/>
+              <w:pBdr>
+                <w:bottom w:val="none" w:sz="0" w:space="0" w:color="000000"/>
+                <w:top w:val="none" w:sz="0" w:space="0" w:color="000000"/>
+                <w:left w:val="none" w:sz="0" w:space="0" w:color="000000"/>
+                <w:right w:val="none" w:sz="0" w:space="0" w:color="000000"/>
+              </w:pBdr>
+              <w:spacing w:after="100" w:before="100" w:line="240"/>
+              <w:ind w:left="100" w:right="100" w:firstLine="0" w:firstLineChars="0"/>
+              <w:rPr>
+                <w:rFonts w:ascii="Arial" w:hAnsi="Arial" w:eastAsia="Arial" w:cs="Arial"/>
+                <w:i w:val="false"/>
+                <w:b w:val="false"/>
+                <w:u w:val="none"/>
+                <w:sz w:val="18"/>
+                <w:szCs w:val="18"/>
+                <w:color w:val="000000"/>
+              </w:rPr>
+            </w:pPr>
+            <w:r>
+              <w:rPr>
+                <w:rFonts w:ascii="Arial" w:hAnsi="Arial" w:eastAsia="Arial" w:cs="Arial"/>
+                <w:i w:val="false"/>
+                <w:b w:val="false"/>
+                <w:u w:val="none"/>
+                <w:sz w:val="18"/>
+                <w:szCs w:val="18"/>
+                <w:color w:val="000000"/>
+              </w:rPr>
+              <w:t xml:space="preserve">0.381</w:t>
+            </w:r>
+          </w:p>
+        </w:tc>
       </w:tr>
       <w:tr>
         <w:trPr>
@@ -16004,6 +19079,59 @@
             </w:r>
           </w:p>
         </w:tc>
+        <w:tc>
+          <w:tcPr>
+            <w:tcBorders>
+              <w:bottom w:val="single" w:sz="6" w:space="0" w:color="666666"/>
+              <w:top w:val="single" w:sz="6" w:space="0" w:color="666666"/>
+              <w:left w:val="none" w:sz="0" w:space="0" w:color="000000"/>
+              <w:right w:val="none" w:sz="0" w:space="0" w:color="000000"/>
+            </w:tcBorders>
+            <w:shd w:val="clear" w:color="auto" w:fill="FFFFFF"/>
+            <w:tcMar>
+              <w:top w:w="0" w:type="dxa"/>
+              <w:bottom w:w="0" w:type="dxa"/>
+              <w:left w:w="0" w:type="dxa"/>
+              <w:right w:w="0" w:type="dxa"/>
+            </w:tcMar>
+            <w:vAlign w:val="center"/>
+          </w:tcPr>
+          <w:p>
+            <w:pPr>
+              <w:pStyle w:val="Normal"/>
+              <w:jc w:val="left"/>
+              <w:pBdr>
+                <w:bottom w:val="none" w:sz="0" w:space="0" w:color="000000"/>
+                <w:top w:val="none" w:sz="0" w:space="0" w:color="000000"/>
+                <w:left w:val="none" w:sz="0" w:space="0" w:color="000000"/>
+                <w:right w:val="none" w:sz="0" w:space="0" w:color="000000"/>
+              </w:pBdr>
+              <w:spacing w:after="100" w:before="100" w:line="240"/>
+              <w:ind w:left="100" w:right="100" w:firstLine="0" w:firstLineChars="0"/>
+              <w:rPr>
+                <w:rFonts w:ascii="Arial" w:hAnsi="Arial" w:eastAsia="Arial" w:cs="Arial"/>
+                <w:i w:val="false"/>
+                <w:b w:val="false"/>
+                <w:u w:val="none"/>
+                <w:sz w:val="18"/>
+                <w:szCs w:val="18"/>
+                <w:color w:val="000000"/>
+              </w:rPr>
+            </w:pPr>
+            <w:r>
+              <w:rPr>
+                <w:rFonts w:ascii="Arial" w:hAnsi="Arial" w:eastAsia="Arial" w:cs="Arial"/>
+                <w:i w:val="false"/>
+                <w:b w:val="false"/>
+                <w:u w:val="none"/>
+                <w:sz w:val="18"/>
+                <w:szCs w:val="18"/>
+                <w:color w:val="000000"/>
+              </w:rPr>
+              <w:t xml:space="preserve"/>
+            </w:r>
+          </w:p>
+        </w:tc>
       </w:tr>
       <w:tr>
         <w:trPr>
@@ -16275,6 +19403,59 @@
             </w:r>
           </w:p>
         </w:tc>
+        <w:tc>
+          <w:tcPr>
+            <w:tcBorders>
+              <w:bottom w:val="single" w:sz="6" w:space="0" w:color="666666"/>
+              <w:top w:val="single" w:sz="6" w:space="0" w:color="666666"/>
+              <w:left w:val="none" w:sz="0" w:space="0" w:color="000000"/>
+              <w:right w:val="none" w:sz="0" w:space="0" w:color="000000"/>
+            </w:tcBorders>
+            <w:shd w:val="clear" w:color="auto" w:fill="FFFFFF"/>
+            <w:tcMar>
+              <w:top w:w="0" w:type="dxa"/>
+              <w:bottom w:w="0" w:type="dxa"/>
+              <w:left w:w="0" w:type="dxa"/>
+              <w:right w:w="0" w:type="dxa"/>
+            </w:tcMar>
+            <w:vAlign w:val="center"/>
+          </w:tcPr>
+          <w:p>
+            <w:pPr>
+              <w:pStyle w:val="Normal"/>
+              <w:jc w:val="left"/>
+              <w:pBdr>
+                <w:bottom w:val="none" w:sz="0" w:space="0" w:color="000000"/>
+                <w:top w:val="none" w:sz="0" w:space="0" w:color="000000"/>
+                <w:left w:val="none" w:sz="0" w:space="0" w:color="000000"/>
+                <w:right w:val="none" w:sz="0" w:space="0" w:color="000000"/>
+              </w:pBdr>
+              <w:spacing w:after="100" w:before="100" w:line="240"/>
+              <w:ind w:left="100" w:right="100" w:firstLine="0" w:firstLineChars="0"/>
+              <w:rPr>
+                <w:rFonts w:ascii="Arial" w:hAnsi="Arial" w:eastAsia="Arial" w:cs="Arial"/>
+                <w:i w:val="false"/>
+                <w:b w:val="false"/>
+                <w:u w:val="none"/>
+                <w:sz w:val="18"/>
+                <w:szCs w:val="18"/>
+                <w:color w:val="000000"/>
+              </w:rPr>
+            </w:pPr>
+            <w:r>
+              <w:rPr>
+                <w:rFonts w:ascii="Arial" w:hAnsi="Arial" w:eastAsia="Arial" w:cs="Arial"/>
+                <w:i w:val="false"/>
+                <w:b w:val="false"/>
+                <w:u w:val="none"/>
+                <w:sz w:val="18"/>
+                <w:szCs w:val="18"/>
+                <w:color w:val="000000"/>
+              </w:rPr>
+              <w:t xml:space="preserve"/>
+            </w:r>
+          </w:p>
+        </w:tc>
       </w:tr>
       <w:tr>
         <w:trPr>
@@ -16546,6 +19727,59 @@
             </w:r>
           </w:p>
         </w:tc>
+        <w:tc>
+          <w:tcPr>
+            <w:tcBorders>
+              <w:bottom w:val="single" w:sz="6" w:space="0" w:color="666666"/>
+              <w:top w:val="single" w:sz="6" w:space="0" w:color="666666"/>
+              <w:left w:val="none" w:sz="0" w:space="0" w:color="000000"/>
+              <w:right w:val="none" w:sz="0" w:space="0" w:color="000000"/>
+            </w:tcBorders>
+            <w:shd w:val="clear" w:color="auto" w:fill="FFFFFF"/>
+            <w:tcMar>
+              <w:top w:w="0" w:type="dxa"/>
+              <w:bottom w:w="0" w:type="dxa"/>
+              <w:left w:w="0" w:type="dxa"/>
+              <w:right w:w="0" w:type="dxa"/>
+            </w:tcMar>
+            <w:vAlign w:val="center"/>
+          </w:tcPr>
+          <w:p>
+            <w:pPr>
+              <w:pStyle w:val="Normal"/>
+              <w:jc w:val="left"/>
+              <w:pBdr>
+                <w:bottom w:val="none" w:sz="0" w:space="0" w:color="000000"/>
+                <w:top w:val="none" w:sz="0" w:space="0" w:color="000000"/>
+                <w:left w:val="none" w:sz="0" w:space="0" w:color="000000"/>
+                <w:right w:val="none" w:sz="0" w:space="0" w:color="000000"/>
+              </w:pBdr>
+              <w:spacing w:after="100" w:before="100" w:line="240"/>
+              <w:ind w:left="100" w:right="100" w:firstLine="0" w:firstLineChars="0"/>
+              <w:rPr>
+                <w:rFonts w:ascii="Arial" w:hAnsi="Arial" w:eastAsia="Arial" w:cs="Arial"/>
+                <w:i w:val="false"/>
+                <w:b w:val="false"/>
+                <w:u w:val="none"/>
+                <w:sz w:val="18"/>
+                <w:szCs w:val="18"/>
+                <w:color w:val="000000"/>
+              </w:rPr>
+            </w:pPr>
+            <w:r>
+              <w:rPr>
+                <w:rFonts w:ascii="Arial" w:hAnsi="Arial" w:eastAsia="Arial" w:cs="Arial"/>
+                <w:i w:val="false"/>
+                <w:b w:val="false"/>
+                <w:u w:val="none"/>
+                <w:sz w:val="18"/>
+                <w:szCs w:val="18"/>
+                <w:color w:val="000000"/>
+              </w:rPr>
+              <w:t xml:space="preserve">1.000</w:t>
+            </w:r>
+          </w:p>
+        </w:tc>
       </w:tr>
       <w:tr>
         <w:trPr>
@@ -16817,6 +20051,59 @@
             </w:r>
           </w:p>
         </w:tc>
+        <w:tc>
+          <w:tcPr>
+            <w:tcBorders>
+              <w:bottom w:val="single" w:sz="6" w:space="0" w:color="666666"/>
+              <w:top w:val="single" w:sz="6" w:space="0" w:color="666666"/>
+              <w:left w:val="none" w:sz="0" w:space="0" w:color="000000"/>
+              <w:right w:val="none" w:sz="0" w:space="0" w:color="000000"/>
+            </w:tcBorders>
+            <w:shd w:val="clear" w:color="auto" w:fill="FFFFFF"/>
+            <w:tcMar>
+              <w:top w:w="0" w:type="dxa"/>
+              <w:bottom w:w="0" w:type="dxa"/>
+              <w:left w:w="0" w:type="dxa"/>
+              <w:right w:w="0" w:type="dxa"/>
+            </w:tcMar>
+            <w:vAlign w:val="center"/>
+          </w:tcPr>
+          <w:p>
+            <w:pPr>
+              <w:pStyle w:val="Normal"/>
+              <w:jc w:val="left"/>
+              <w:pBdr>
+                <w:bottom w:val="none" w:sz="0" w:space="0" w:color="000000"/>
+                <w:top w:val="none" w:sz="0" w:space="0" w:color="000000"/>
+                <w:left w:val="none" w:sz="0" w:space="0" w:color="000000"/>
+                <w:right w:val="none" w:sz="0" w:space="0" w:color="000000"/>
+              </w:pBdr>
+              <w:spacing w:after="100" w:before="100" w:line="240"/>
+              <w:ind w:left="100" w:right="100" w:firstLine="0" w:firstLineChars="0"/>
+              <w:rPr>
+                <w:rFonts w:ascii="Arial" w:hAnsi="Arial" w:eastAsia="Arial" w:cs="Arial"/>
+                <w:i w:val="false"/>
+                <w:b w:val="false"/>
+                <w:u w:val="none"/>
+                <w:sz w:val="18"/>
+                <w:szCs w:val="18"/>
+                <w:color w:val="000000"/>
+              </w:rPr>
+            </w:pPr>
+            <w:r>
+              <w:rPr>
+                <w:rFonts w:ascii="Arial" w:hAnsi="Arial" w:eastAsia="Arial" w:cs="Arial"/>
+                <w:i w:val="false"/>
+                <w:b w:val="false"/>
+                <w:u w:val="none"/>
+                <w:sz w:val="18"/>
+                <w:szCs w:val="18"/>
+                <w:color w:val="000000"/>
+              </w:rPr>
+              <w:t xml:space="preserve"/>
+            </w:r>
+          </w:p>
+        </w:tc>
       </w:tr>
       <w:tr>
         <w:trPr>
@@ -17088,6 +20375,59 @@
             </w:r>
           </w:p>
         </w:tc>
+        <w:tc>
+          <w:tcPr>
+            <w:tcBorders>
+              <w:bottom w:val="single" w:sz="6" w:space="0" w:color="666666"/>
+              <w:top w:val="single" w:sz="6" w:space="0" w:color="666666"/>
+              <w:left w:val="none" w:sz="0" w:space="0" w:color="000000"/>
+              <w:right w:val="none" w:sz="0" w:space="0" w:color="000000"/>
+            </w:tcBorders>
+            <w:shd w:val="clear" w:color="auto" w:fill="FFFFFF"/>
+            <w:tcMar>
+              <w:top w:w="0" w:type="dxa"/>
+              <w:bottom w:w="0" w:type="dxa"/>
+              <w:left w:w="0" w:type="dxa"/>
+              <w:right w:w="0" w:type="dxa"/>
+            </w:tcMar>
+            <w:vAlign w:val="center"/>
+          </w:tcPr>
+          <w:p>
+            <w:pPr>
+              <w:pStyle w:val="Normal"/>
+              <w:jc w:val="left"/>
+              <w:pBdr>
+                <w:bottom w:val="none" w:sz="0" w:space="0" w:color="000000"/>
+                <w:top w:val="none" w:sz="0" w:space="0" w:color="000000"/>
+                <w:left w:val="none" w:sz="0" w:space="0" w:color="000000"/>
+                <w:right w:val="none" w:sz="0" w:space="0" w:color="000000"/>
+              </w:pBdr>
+              <w:spacing w:after="100" w:before="100" w:line="240"/>
+              <w:ind w:left="100" w:right="100" w:firstLine="0" w:firstLineChars="0"/>
+              <w:rPr>
+                <w:rFonts w:ascii="Arial" w:hAnsi="Arial" w:eastAsia="Arial" w:cs="Arial"/>
+                <w:i w:val="false"/>
+                <w:b w:val="false"/>
+                <w:u w:val="none"/>
+                <w:sz w:val="18"/>
+                <w:szCs w:val="18"/>
+                <w:color w:val="000000"/>
+              </w:rPr>
+            </w:pPr>
+            <w:r>
+              <w:rPr>
+                <w:rFonts w:ascii="Arial" w:hAnsi="Arial" w:eastAsia="Arial" w:cs="Arial"/>
+                <w:i w:val="false"/>
+                <w:b w:val="false"/>
+                <w:u w:val="none"/>
+                <w:sz w:val="18"/>
+                <w:szCs w:val="18"/>
+                <w:color w:val="000000"/>
+              </w:rPr>
+              <w:t xml:space="preserve">0.170</w:t>
+            </w:r>
+          </w:p>
+        </w:tc>
       </w:tr>
       <w:tr>
         <w:trPr>
@@ -17359,6 +20699,59 @@
             </w:r>
           </w:p>
         </w:tc>
+        <w:tc>
+          <w:tcPr>
+            <w:tcBorders>
+              <w:bottom w:val="single" w:sz="6" w:space="0" w:color="666666"/>
+              <w:top w:val="single" w:sz="6" w:space="0" w:color="666666"/>
+              <w:left w:val="none" w:sz="0" w:space="0" w:color="000000"/>
+              <w:right w:val="none" w:sz="0" w:space="0" w:color="000000"/>
+            </w:tcBorders>
+            <w:shd w:val="clear" w:color="auto" w:fill="FFFFFF"/>
+            <w:tcMar>
+              <w:top w:w="0" w:type="dxa"/>
+              <w:bottom w:w="0" w:type="dxa"/>
+              <w:left w:w="0" w:type="dxa"/>
+              <w:right w:w="0" w:type="dxa"/>
+            </w:tcMar>
+            <w:vAlign w:val="center"/>
+          </w:tcPr>
+          <w:p>
+            <w:pPr>
+              <w:pStyle w:val="Normal"/>
+              <w:jc w:val="left"/>
+              <w:pBdr>
+                <w:bottom w:val="none" w:sz="0" w:space="0" w:color="000000"/>
+                <w:top w:val="none" w:sz="0" w:space="0" w:color="000000"/>
+                <w:left w:val="none" w:sz="0" w:space="0" w:color="000000"/>
+                <w:right w:val="none" w:sz="0" w:space="0" w:color="000000"/>
+              </w:pBdr>
+              <w:spacing w:after="100" w:before="100" w:line="240"/>
+              <w:ind w:left="100" w:right="100" w:firstLine="0" w:firstLineChars="0"/>
+              <w:rPr>
+                <w:rFonts w:ascii="Arial" w:hAnsi="Arial" w:eastAsia="Arial" w:cs="Arial"/>
+                <w:i w:val="false"/>
+                <w:b w:val="false"/>
+                <w:u w:val="none"/>
+                <w:sz w:val="18"/>
+                <w:szCs w:val="18"/>
+                <w:color w:val="000000"/>
+              </w:rPr>
+            </w:pPr>
+            <w:r>
+              <w:rPr>
+                <w:rFonts w:ascii="Arial" w:hAnsi="Arial" w:eastAsia="Arial" w:cs="Arial"/>
+                <w:i w:val="false"/>
+                <w:b w:val="false"/>
+                <w:u w:val="none"/>
+                <w:sz w:val="18"/>
+                <w:szCs w:val="18"/>
+                <w:color w:val="000000"/>
+              </w:rPr>
+              <w:t xml:space="preserve">0.736</w:t>
+            </w:r>
+          </w:p>
+        </w:tc>
       </w:tr>
       <w:tr>
         <w:trPr>
@@ -17630,6 +21023,59 @@
             </w:r>
           </w:p>
         </w:tc>
+        <w:tc>
+          <w:tcPr>
+            <w:tcBorders>
+              <w:bottom w:val="single" w:sz="6" w:space="0" w:color="666666"/>
+              <w:top w:val="single" w:sz="6" w:space="0" w:color="666666"/>
+              <w:left w:val="none" w:sz="0" w:space="0" w:color="000000"/>
+              <w:right w:val="none" w:sz="0" w:space="0" w:color="000000"/>
+            </w:tcBorders>
+            <w:shd w:val="clear" w:color="auto" w:fill="FFFFFF"/>
+            <w:tcMar>
+              <w:top w:w="0" w:type="dxa"/>
+              <w:bottom w:w="0" w:type="dxa"/>
+              <w:left w:w="0" w:type="dxa"/>
+              <w:right w:w="0" w:type="dxa"/>
+            </w:tcMar>
+            <w:vAlign w:val="center"/>
+          </w:tcPr>
+          <w:p>
+            <w:pPr>
+              <w:pStyle w:val="Normal"/>
+              <w:jc w:val="left"/>
+              <w:pBdr>
+                <w:bottom w:val="none" w:sz="0" w:space="0" w:color="000000"/>
+                <w:top w:val="none" w:sz="0" w:space="0" w:color="000000"/>
+                <w:left w:val="none" w:sz="0" w:space="0" w:color="000000"/>
+                <w:right w:val="none" w:sz="0" w:space="0" w:color="000000"/>
+              </w:pBdr>
+              <w:spacing w:after="100" w:before="100" w:line="240"/>
+              <w:ind w:left="100" w:right="100" w:firstLine="0" w:firstLineChars="0"/>
+              <w:rPr>
+                <w:rFonts w:ascii="Arial" w:hAnsi="Arial" w:eastAsia="Arial" w:cs="Arial"/>
+                <w:i w:val="false"/>
+                <w:b w:val="false"/>
+                <w:u w:val="none"/>
+                <w:sz w:val="18"/>
+                <w:szCs w:val="18"/>
+                <w:color w:val="000000"/>
+              </w:rPr>
+            </w:pPr>
+            <w:r>
+              <w:rPr>
+                <w:rFonts w:ascii="Arial" w:hAnsi="Arial" w:eastAsia="Arial" w:cs="Arial"/>
+                <w:i w:val="false"/>
+                <w:b w:val="false"/>
+                <w:u w:val="none"/>
+                <w:sz w:val="18"/>
+                <w:szCs w:val="18"/>
+                <w:color w:val="000000"/>
+              </w:rPr>
+              <w:t xml:space="preserve"/>
+            </w:r>
+          </w:p>
+        </w:tc>
       </w:tr>
       <w:tr>
         <w:trPr>
@@ -17901,6 +21347,59 @@
             </w:r>
           </w:p>
         </w:tc>
+        <w:tc>
+          <w:tcPr>
+            <w:tcBorders>
+              <w:bottom w:val="single" w:sz="6" w:space="0" w:color="666666"/>
+              <w:top w:val="single" w:sz="6" w:space="0" w:color="666666"/>
+              <w:left w:val="none" w:sz="0" w:space="0" w:color="000000"/>
+              <w:right w:val="none" w:sz="0" w:space="0" w:color="000000"/>
+            </w:tcBorders>
+            <w:shd w:val="clear" w:color="auto" w:fill="FFFFFF"/>
+            <w:tcMar>
+              <w:top w:w="0" w:type="dxa"/>
+              <w:bottom w:w="0" w:type="dxa"/>
+              <w:left w:w="0" w:type="dxa"/>
+              <w:right w:w="0" w:type="dxa"/>
+            </w:tcMar>
+            <w:vAlign w:val="center"/>
+          </w:tcPr>
+          <w:p>
+            <w:pPr>
+              <w:pStyle w:val="Normal"/>
+              <w:jc w:val="left"/>
+              <w:pBdr>
+                <w:bottom w:val="none" w:sz="0" w:space="0" w:color="000000"/>
+                <w:top w:val="none" w:sz="0" w:space="0" w:color="000000"/>
+                <w:left w:val="none" w:sz="0" w:space="0" w:color="000000"/>
+                <w:right w:val="none" w:sz="0" w:space="0" w:color="000000"/>
+              </w:pBdr>
+              <w:spacing w:after="100" w:before="100" w:line="240"/>
+              <w:ind w:left="100" w:right="100" w:firstLine="0" w:firstLineChars="0"/>
+              <w:rPr>
+                <w:rFonts w:ascii="Arial" w:hAnsi="Arial" w:eastAsia="Arial" w:cs="Arial"/>
+                <w:i w:val="false"/>
+                <w:b w:val="false"/>
+                <w:u w:val="none"/>
+                <w:sz w:val="18"/>
+                <w:szCs w:val="18"/>
+                <w:color w:val="000000"/>
+              </w:rPr>
+            </w:pPr>
+            <w:r>
+              <w:rPr>
+                <w:rFonts w:ascii="Arial" w:hAnsi="Arial" w:eastAsia="Arial" w:cs="Arial"/>
+                <w:i w:val="false"/>
+                <w:b w:val="false"/>
+                <w:u w:val="none"/>
+                <w:sz w:val="18"/>
+                <w:szCs w:val="18"/>
+                <w:color w:val="000000"/>
+              </w:rPr>
+              <w:t xml:space="preserve">0.020</w:t>
+            </w:r>
+          </w:p>
+        </w:tc>
       </w:tr>
       <w:tr>
         <w:trPr>
@@ -18172,6 +21671,59 @@
             </w:r>
           </w:p>
         </w:tc>
+        <w:tc>
+          <w:tcPr>
+            <w:tcBorders>
+              <w:bottom w:val="single" w:sz="6" w:space="0" w:color="666666"/>
+              <w:top w:val="single" w:sz="6" w:space="0" w:color="666666"/>
+              <w:left w:val="none" w:sz="0" w:space="0" w:color="000000"/>
+              <w:right w:val="none" w:sz="0" w:space="0" w:color="000000"/>
+            </w:tcBorders>
+            <w:shd w:val="clear" w:color="auto" w:fill="FFFFFF"/>
+            <w:tcMar>
+              <w:top w:w="0" w:type="dxa"/>
+              <w:bottom w:w="0" w:type="dxa"/>
+              <w:left w:w="0" w:type="dxa"/>
+              <w:right w:w="0" w:type="dxa"/>
+            </w:tcMar>
+            <w:vAlign w:val="center"/>
+          </w:tcPr>
+          <w:p>
+            <w:pPr>
+              <w:pStyle w:val="Normal"/>
+              <w:jc w:val="left"/>
+              <w:pBdr>
+                <w:bottom w:val="none" w:sz="0" w:space="0" w:color="000000"/>
+                <w:top w:val="none" w:sz="0" w:space="0" w:color="000000"/>
+                <w:left w:val="none" w:sz="0" w:space="0" w:color="000000"/>
+                <w:right w:val="none" w:sz="0" w:space="0" w:color="000000"/>
+              </w:pBdr>
+              <w:spacing w:after="100" w:before="100" w:line="240"/>
+              <w:ind w:left="100" w:right="100" w:firstLine="0" w:firstLineChars="0"/>
+              <w:rPr>
+                <w:rFonts w:ascii="Arial" w:hAnsi="Arial" w:eastAsia="Arial" w:cs="Arial"/>
+                <w:i w:val="false"/>
+                <w:b w:val="false"/>
+                <w:u w:val="none"/>
+                <w:sz w:val="18"/>
+                <w:szCs w:val="18"/>
+                <w:color w:val="000000"/>
+              </w:rPr>
+            </w:pPr>
+            <w:r>
+              <w:rPr>
+                <w:rFonts w:ascii="Arial" w:hAnsi="Arial" w:eastAsia="Arial" w:cs="Arial"/>
+                <w:i w:val="false"/>
+                <w:b w:val="false"/>
+                <w:u w:val="none"/>
+                <w:sz w:val="18"/>
+                <w:szCs w:val="18"/>
+                <w:color w:val="000000"/>
+              </w:rPr>
+              <w:t xml:space="preserve"/>
+            </w:r>
+          </w:p>
+        </w:tc>
       </w:tr>
       <w:tr>
         <w:trPr>
@@ -18440,6 +21992,59 @@
                 <w:color w:val="000000"/>
               </w:rPr>
               <w:t xml:space="preserve">1.00 [0.00, 1.00]</w:t>
+            </w:r>
+          </w:p>
+        </w:tc>
+        <w:tc>
+          <w:tcPr>
+            <w:tcBorders>
+              <w:bottom w:val="single" w:sz="12" w:space="0" w:color="666666"/>
+              <w:top w:val="single" w:sz="6" w:space="0" w:color="666666"/>
+              <w:left w:val="none" w:sz="0" w:space="0" w:color="000000"/>
+              <w:right w:val="none" w:sz="0" w:space="0" w:color="000000"/>
+            </w:tcBorders>
+            <w:shd w:val="clear" w:color="auto" w:fill="FFFFFF"/>
+            <w:tcMar>
+              <w:top w:w="0" w:type="dxa"/>
+              <w:bottom w:w="0" w:type="dxa"/>
+              <w:left w:w="0" w:type="dxa"/>
+              <w:right w:w="0" w:type="dxa"/>
+            </w:tcMar>
+            <w:vAlign w:val="center"/>
+          </w:tcPr>
+          <w:p>
+            <w:pPr>
+              <w:pStyle w:val="Normal"/>
+              <w:jc w:val="left"/>
+              <w:pBdr>
+                <w:bottom w:val="none" w:sz="0" w:space="0" w:color="000000"/>
+                <w:top w:val="none" w:sz="0" w:space="0" w:color="000000"/>
+                <w:left w:val="none" w:sz="0" w:space="0" w:color="000000"/>
+                <w:right w:val="none" w:sz="0" w:space="0" w:color="000000"/>
+              </w:pBdr>
+              <w:spacing w:after="100" w:before="100" w:line="240"/>
+              <w:ind w:left="100" w:right="100" w:firstLine="0" w:firstLineChars="0"/>
+              <w:rPr>
+                <w:rFonts w:ascii="Arial" w:hAnsi="Arial" w:eastAsia="Arial" w:cs="Arial"/>
+                <w:i w:val="false"/>
+                <w:b w:val="false"/>
+                <w:u w:val="none"/>
+                <w:sz w:val="18"/>
+                <w:szCs w:val="18"/>
+                <w:color w:val="000000"/>
+              </w:rPr>
+            </w:pPr>
+            <w:r>
+              <w:rPr>
+                <w:rFonts w:ascii="Arial" w:hAnsi="Arial" w:eastAsia="Arial" w:cs="Arial"/>
+                <w:i w:val="false"/>
+                <w:b w:val="false"/>
+                <w:u w:val="none"/>
+                <w:sz w:val="18"/>
+                <w:szCs w:val="18"/>
+                <w:color w:val="000000"/>
+              </w:rPr>
+              <w:t xml:space="preserve">0.002</w:t>
             </w:r>
           </w:p>
         </w:tc>

</xml_diff>

<commit_message>
Working on table 4, adding periodic save files
</commit_message>
<xml_diff>
--- a/Tables/VBT_Predictive_Factors_Table2.docx
+++ b/Tables/VBT_Predictive_Factors_Table2.docx
@@ -20495,7 +20495,7 @@
                 <w:szCs w:val="18"/>
                 <w:color w:val="000000"/>
               </w:rPr>
-              <w:t xml:space="preserve">1.00 [1.00, 1.00]</w:t>
+              <w:t xml:space="preserve">0.00 [0.00, 1.00]</w:t>
             </w:r>
           </w:p>
         </w:tc>
@@ -20654,7 +20654,7 @@
                 <w:szCs w:val="18"/>
                 <w:color w:val="000000"/>
               </w:rPr>
-              <w:t xml:space="preserve">0.064</w:t>
+              <w:t xml:space="preserve">0.066</w:t>
             </w:r>
           </w:p>
         </w:tc>

</xml_diff>